<commit_message>
add links to images in text
</commit_message>
<xml_diff>
--- a/доклад.docx
+++ b/доклад.docx
@@ -550,8 +550,11 @@
     <w:sdt>
       <w:sdtPr>
         <w:rPr>
+          <w:rFonts w:ascii="Times New Roman" w:hAnsi="Times New Roman" w:cs="Times New Roman"/>
           <w:b/>
           <w:bCs/>
+          <w:sz w:val="28"/>
+          <w:szCs w:val="28"/>
         </w:rPr>
         <w:id w:val="596917555"/>
         <w:docPartObj>
@@ -561,7 +564,6 @@
       </w:sdtPr>
       <w:sdtEndPr>
         <w:rPr>
-          <w:rFonts w:cs="Times New Roman"/>
           <w:b w:val="0"/>
           <w:bCs w:val="0"/>
         </w:rPr>
@@ -587,7 +589,17 @@
               <w:sz w:val="28"/>
               <w:szCs w:val="28"/>
             </w:rPr>
-            <w:t>Содержание</w:t>
+            <w:t>С</w:t>
+          </w:r>
+          <w:r>
+            <w:rPr>
+              <w:rFonts w:ascii="Times New Roman" w:hAnsi="Times New Roman" w:cs="Times New Roman"/>
+              <w:b/>
+              <w:color w:val="548DD4" w:themeColor="text2" w:themeTint="99"/>
+              <w:sz w:val="28"/>
+              <w:szCs w:val="28"/>
+            </w:rPr>
+            <w:t>ОДЕРЖАНИЕ</w:t>
           </w:r>
         </w:p>
         <w:p>
@@ -629,7 +641,7 @@
             </w:rPr>
             <w:fldChar w:fldCharType="separate"/>
           </w:r>
-          <w:hyperlink w:anchor="_Toc118123496" w:history="1">
+          <w:hyperlink w:anchor="_Toc118220338" w:history="1">
             <w:r>
               <w:rPr>
                 <w:rStyle w:val="af"/>
@@ -668,7 +680,7 @@
                 <w:sz w:val="28"/>
                 <w:szCs w:val="28"/>
               </w:rPr>
-              <w:instrText xml:space="preserve"> PAGEREF _Toc118123496 \h </w:instrText>
+              <w:instrText xml:space="preserve"> PAGEREF _Toc118220338 \h </w:instrText>
             </w:r>
             <w:r>
               <w:rPr>
@@ -726,7 +738,7 @@
               <w:lang w:eastAsia="ru-RU"/>
             </w:rPr>
           </w:pPr>
-          <w:hyperlink w:anchor="_Toc118123497" w:history="1">
+          <w:hyperlink w:anchor="_Toc118220339" w:history="1">
             <w:r>
               <w:rPr>
                 <w:rStyle w:val="af"/>
@@ -765,7 +777,7 @@
                 <w:sz w:val="28"/>
                 <w:szCs w:val="28"/>
               </w:rPr>
-              <w:instrText xml:space="preserve"> PAGEREF _Toc118123497 \h </w:instrText>
+              <w:instrText xml:space="preserve"> PAGEREF _Toc118220339 \h </w:instrText>
             </w:r>
             <w:r>
               <w:rPr>
@@ -822,7 +834,7 @@
               <w:szCs w:val="28"/>
             </w:rPr>
           </w:pPr>
-          <w:hyperlink w:anchor="_Toc118123498" w:history="1">
+          <w:hyperlink w:anchor="_Toc118220340" w:history="1">
             <w:r>
               <w:rPr>
                 <w:rStyle w:val="af"/>
@@ -861,7 +873,7 @@
                 <w:sz w:val="28"/>
                 <w:szCs w:val="28"/>
               </w:rPr>
-              <w:instrText xml:space="preserve"> PAGEREF _Toc118123498 \h </w:instrText>
+              <w:instrText xml:space="preserve"> PAGEREF _Toc118220340 \h </w:instrText>
             </w:r>
             <w:r>
               <w:rPr>
@@ -918,7 +930,7 @@
               <w:szCs w:val="28"/>
             </w:rPr>
           </w:pPr>
-          <w:hyperlink w:anchor="_Toc118123499" w:history="1">
+          <w:hyperlink w:anchor="_Toc118220341" w:history="1">
             <w:r>
               <w:rPr>
                 <w:rStyle w:val="af"/>
@@ -957,7 +969,7 @@
                 <w:sz w:val="28"/>
                 <w:szCs w:val="28"/>
               </w:rPr>
-              <w:instrText xml:space="preserve"> PAGEREF _Toc118123499 \h </w:instrText>
+              <w:instrText xml:space="preserve"> PAGEREF _Toc118220341 \h </w:instrText>
             </w:r>
             <w:r>
               <w:rPr>
@@ -986,7 +998,7 @@
                 <w:sz w:val="28"/>
                 <w:szCs w:val="28"/>
               </w:rPr>
-              <w:t>7</w:t>
+              <w:t>8</w:t>
             </w:r>
             <w:r>
               <w:rPr>
@@ -1014,7 +1026,7 @@
               <w:szCs w:val="28"/>
             </w:rPr>
           </w:pPr>
-          <w:hyperlink w:anchor="_Toc118123500" w:history="1">
+          <w:hyperlink w:anchor="_Toc118220342" w:history="1">
             <w:r>
               <w:rPr>
                 <w:rStyle w:val="af"/>
@@ -1085,7 +1097,7 @@
                 <w:sz w:val="28"/>
                 <w:szCs w:val="28"/>
               </w:rPr>
-              <w:instrText xml:space="preserve"> PAGEREF _Toc118123500 \h </w:instrText>
+              <w:instrText xml:space="preserve"> PAGEREF _Toc118220342 \h </w:instrText>
             </w:r>
             <w:r>
               <w:rPr>
@@ -1114,7 +1126,7 @@
                 <w:sz w:val="28"/>
                 <w:szCs w:val="28"/>
               </w:rPr>
-              <w:t>10</w:t>
+              <w:t>11</w:t>
             </w:r>
             <w:r>
               <w:rPr>
@@ -1142,7 +1154,7 @@
               <w:szCs w:val="28"/>
             </w:rPr>
           </w:pPr>
-          <w:hyperlink w:anchor="_Toc118123501" w:history="1">
+          <w:hyperlink w:anchor="_Toc118220343" w:history="1">
             <w:r>
               <w:rPr>
                 <w:rStyle w:val="af"/>
@@ -1192,7 +1204,7 @@
                 <w:sz w:val="28"/>
                 <w:szCs w:val="28"/>
               </w:rPr>
-              <w:instrText xml:space="preserve"> PAGEREF _Toc118123501 \h </w:instrText>
+              <w:instrText xml:space="preserve"> PAGEREF _Toc118220343 \h </w:instrText>
             </w:r>
             <w:r>
               <w:rPr>
@@ -1221,7 +1233,7 @@
                 <w:sz w:val="28"/>
                 <w:szCs w:val="28"/>
               </w:rPr>
-              <w:t>12</w:t>
+              <w:t>13</w:t>
             </w:r>
             <w:r>
               <w:rPr>
@@ -1250,7 +1262,7 @@
               <w:lang w:eastAsia="ru-RU"/>
             </w:rPr>
           </w:pPr>
-          <w:hyperlink w:anchor="_Toc118123502" w:history="1">
+          <w:hyperlink w:anchor="_Toc118220344" w:history="1">
             <w:r>
               <w:rPr>
                 <w:rStyle w:val="af"/>
@@ -1289,7 +1301,7 @@
                 <w:sz w:val="28"/>
                 <w:szCs w:val="28"/>
               </w:rPr>
-              <w:instrText xml:space="preserve"> PAGEREF _Toc118123502 \h </w:instrText>
+              <w:instrText xml:space="preserve"> PAGEREF _Toc118220344 \h </w:instrText>
             </w:r>
             <w:r>
               <w:rPr>
@@ -1318,7 +1330,7 @@
                 <w:sz w:val="28"/>
                 <w:szCs w:val="28"/>
               </w:rPr>
-              <w:t>14</w:t>
+              <w:t>15</w:t>
             </w:r>
             <w:r>
               <w:rPr>
@@ -1347,7 +1359,7 @@
               <w:lang w:eastAsia="ru-RU"/>
             </w:rPr>
           </w:pPr>
-          <w:hyperlink w:anchor="_Toc118123503" w:history="1">
+          <w:hyperlink w:anchor="_Toc118220345" w:history="1">
             <w:r>
               <w:rPr>
                 <w:rStyle w:val="af"/>
@@ -1356,7 +1368,27 @@
                 <w:sz w:val="28"/>
                 <w:szCs w:val="28"/>
               </w:rPr>
-              <w:t>Список литературы</w:t>
+              <w:t>Список лите</w:t>
+            </w:r>
+            <w:r>
+              <w:rPr>
+                <w:rStyle w:val="af"/>
+                <w:rFonts w:cs="Times New Roman"/>
+                <w:noProof/>
+                <w:sz w:val="28"/>
+                <w:szCs w:val="28"/>
+              </w:rPr>
+              <w:t>р</w:t>
+            </w:r>
+            <w:r>
+              <w:rPr>
+                <w:rStyle w:val="af"/>
+                <w:rFonts w:cs="Times New Roman"/>
+                <w:noProof/>
+                <w:sz w:val="28"/>
+                <w:szCs w:val="28"/>
+              </w:rPr>
+              <w:t>атуры</w:t>
             </w:r>
             <w:r>
               <w:rPr>
@@ -1386,7 +1418,7 @@
                 <w:sz w:val="28"/>
                 <w:szCs w:val="28"/>
               </w:rPr>
-              <w:instrText xml:space="preserve"> PAGEREF _Toc118123503 \h </w:instrText>
+              <w:instrText xml:space="preserve"> PAGEREF _Toc118220345 \h </w:instrText>
             </w:r>
             <w:r>
               <w:rPr>
@@ -1415,7 +1447,7 @@
                 <w:sz w:val="28"/>
                 <w:szCs w:val="28"/>
               </w:rPr>
-              <w:t>16</w:t>
+              <w:t>17</w:t>
             </w:r>
             <w:r>
               <w:rPr>
@@ -1479,7 +1511,7 @@
           <w:lang w:val="ru-RU"/>
         </w:rPr>
       </w:pPr>
-      <w:bookmarkStart w:id="0" w:name="_Toc118123496"/>
+      <w:bookmarkStart w:id="0" w:name="_Toc118220338"/>
       <w:r>
         <w:lastRenderedPageBreak/>
         <w:t>I</w:t>
@@ -1677,14 +1709,14 @@
           <w:sz w:val="28"/>
           <w:szCs w:val="28"/>
         </w:rPr>
-      </w:r>
-      <w:r>
-        <w:rPr>
-          <w:rFonts w:ascii="Times New Roman" w:hAnsi="Times New Roman" w:cs="Times New Roman"/>
-          <w:sz w:val="28"/>
-          <w:szCs w:val="28"/>
-        </w:rPr>
         <w:instrText xml:space="preserve"> \* MERGEFORMAT </w:instrText>
+      </w:r>
+      <w:r>
+        <w:rPr>
+          <w:rFonts w:ascii="Times New Roman" w:hAnsi="Times New Roman" w:cs="Times New Roman"/>
+          <w:sz w:val="28"/>
+          <w:szCs w:val="28"/>
+        </w:rPr>
       </w:r>
       <w:r>
         <w:rPr>
@@ -2273,6 +2305,7 @@
           <w:szCs w:val="28"/>
           <w:lang w:val="en-US" w:eastAsia="ru-RU"/>
         </w:rPr>
+        <w:instrText xml:space="preserve"> \* MERGEFORMAT </w:instrText>
       </w:r>
       <w:r>
         <w:rPr>
@@ -2281,7 +2314,6 @@
           <w:szCs w:val="28"/>
           <w:lang w:val="en-US" w:eastAsia="ru-RU"/>
         </w:rPr>
-        <w:instrText xml:space="preserve"> \* MERGEFORMAT </w:instrText>
       </w:r>
       <w:r>
         <w:rPr>
@@ -2400,7 +2432,7 @@
           <w:lang w:val="ru-RU"/>
         </w:rPr>
       </w:pPr>
-      <w:bookmarkStart w:id="1" w:name="_Toc118123497"/>
+      <w:bookmarkStart w:id="1" w:name="_Toc118220339"/>
       <w:r>
         <w:lastRenderedPageBreak/>
         <w:t>II</w:t>
@@ -2427,7 +2459,7 @@
           <w:szCs w:val="28"/>
         </w:rPr>
       </w:pPr>
-      <w:bookmarkStart w:id="2" w:name="_Toc118123498"/>
+      <w:bookmarkStart w:id="2" w:name="_Toc118220340"/>
       <w:r>
         <w:rPr>
           <w:rFonts w:ascii="Times New Roman" w:hAnsi="Times New Roman" w:cs="Times New Roman"/>
@@ -2468,7 +2500,95 @@
           <w:sz w:val="28"/>
           <w:szCs w:val="28"/>
         </w:rPr>
-        <w:t>Начнём, пожалуй, с Unity.</w:t>
+        <w:t>Начнём, пожалуй, с Unity</w:t>
+      </w:r>
+      <w:r>
+        <w:rPr>
+          <w:rFonts w:ascii="Times New Roman" w:hAnsi="Times New Roman" w:cs="Times New Roman"/>
+          <w:sz w:val="28"/>
+          <w:szCs w:val="28"/>
+        </w:rPr>
+        <w:t xml:space="preserve"> </w:t>
+      </w:r>
+      <w:r>
+        <w:rPr>
+          <w:rFonts w:ascii="Times New Roman" w:hAnsi="Times New Roman" w:cs="Times New Roman"/>
+          <w:sz w:val="28"/>
+          <w:szCs w:val="28"/>
+        </w:rPr>
+        <w:t>(</w:t>
+      </w:r>
+      <w:r>
+        <w:rPr>
+          <w:rFonts w:ascii="Times New Roman" w:hAnsi="Times New Roman" w:cs="Times New Roman"/>
+          <w:sz w:val="28"/>
+          <w:szCs w:val="28"/>
+        </w:rPr>
+        <w:fldChar w:fldCharType="begin"/>
+      </w:r>
+      <w:r>
+        <w:rPr>
+          <w:rFonts w:ascii="Times New Roman" w:hAnsi="Times New Roman" w:cs="Times New Roman"/>
+          <w:sz w:val="28"/>
+          <w:szCs w:val="28"/>
+        </w:rPr>
+        <w:instrText xml:space="preserve"> REF _Ref118216667 \h  \* MERGEFORMAT </w:instrText>
+      </w:r>
+      <w:r>
+        <w:rPr>
+          <w:rFonts w:ascii="Times New Roman" w:hAnsi="Times New Roman" w:cs="Times New Roman"/>
+          <w:sz w:val="28"/>
+          <w:szCs w:val="28"/>
+        </w:rPr>
+      </w:r>
+      <w:r>
+        <w:rPr>
+          <w:rFonts w:ascii="Times New Roman" w:hAnsi="Times New Roman" w:cs="Times New Roman"/>
+          <w:sz w:val="28"/>
+          <w:szCs w:val="28"/>
+        </w:rPr>
+        <w:fldChar w:fldCharType="separate"/>
+      </w:r>
+      <w:r>
+        <w:rPr>
+          <w:rFonts w:ascii="Times New Roman" w:hAnsi="Times New Roman" w:cs="Times New Roman"/>
+          <w:sz w:val="28"/>
+          <w:szCs w:val="28"/>
+        </w:rPr>
+        <w:t xml:space="preserve">рис. </w:t>
+      </w:r>
+      <w:r>
+        <w:rPr>
+          <w:rFonts w:ascii="Times New Roman" w:hAnsi="Times New Roman" w:cs="Times New Roman"/>
+          <w:noProof/>
+          <w:sz w:val="28"/>
+          <w:szCs w:val="28"/>
+        </w:rPr>
+        <w:t>1</w:t>
+      </w:r>
+      <w:r>
+        <w:rPr>
+          <w:rFonts w:ascii="Times New Roman" w:hAnsi="Times New Roman" w:cs="Times New Roman"/>
+          <w:sz w:val="28"/>
+          <w:szCs w:val="28"/>
+        </w:rPr>
+        <w:fldChar w:fldCharType="end"/>
+      </w:r>
+      <w:r>
+        <w:rPr>
+          <w:rFonts w:ascii="Times New Roman" w:hAnsi="Times New Roman" w:cs="Times New Roman"/>
+          <w:sz w:val="28"/>
+          <w:szCs w:val="28"/>
+        </w:rPr>
+        <w:t>)</w:t>
+      </w:r>
+      <w:r>
+        <w:rPr>
+          <w:rFonts w:ascii="Times New Roman" w:hAnsi="Times New Roman" w:cs="Times New Roman"/>
+          <w:sz w:val="28"/>
+          <w:szCs w:val="28"/>
+        </w:rPr>
+        <w:t>.</w:t>
       </w:r>
       <w:r>
         <w:rPr>
@@ -2531,59 +2651,14 @@
           <w:szCs w:val="28"/>
         </w:rPr>
       </w:pPr>
-      <w:r>
-        <w:rPr>
-          <w:rFonts w:ascii="Times New Roman" w:hAnsi="Times New Roman" w:cs="Times New Roman"/>
-          <w:sz w:val="28"/>
-          <w:szCs w:val="28"/>
-        </w:rPr>
-        <w:t xml:space="preserve">Появился Unity в 2005 году. Большое распространение получил с выходом версии Unity3D. На этом движке сделано большое количество мобильных игр и игр в </w:t>
-      </w:r>
-      <w:r>
-        <w:rPr>
-          <w:rFonts w:ascii="Times New Roman" w:hAnsi="Times New Roman" w:cs="Times New Roman"/>
-          <w:sz w:val="28"/>
-          <w:szCs w:val="28"/>
-          <w:lang w:val="en-US"/>
-        </w:rPr>
-        <w:t>S</w:t>
-      </w:r>
-      <w:r>
-        <w:rPr>
-          <w:rFonts w:ascii="Times New Roman" w:hAnsi="Times New Roman" w:cs="Times New Roman"/>
-          <w:sz w:val="28"/>
-          <w:szCs w:val="28"/>
-        </w:rPr>
-        <w:t>team, в том числе и инди. Например, на Unity написаны такие популярные игры, как Heartstone, Pokemon GO, Cuphead, Subnautica, Hollow Knight, Escape From Tarkov и т</w:t>
-      </w:r>
-      <w:r>
-        <w:rPr>
-          <w:rFonts w:ascii="Times New Roman" w:hAnsi="Times New Roman" w:cs="Times New Roman"/>
-          <w:sz w:val="28"/>
-          <w:szCs w:val="28"/>
-        </w:rPr>
-        <w:t xml:space="preserve">. </w:t>
-      </w:r>
-      <w:r>
-        <w:rPr>
-          <w:rFonts w:ascii="Times New Roman" w:hAnsi="Times New Roman" w:cs="Times New Roman"/>
-          <w:sz w:val="28"/>
-          <w:szCs w:val="28"/>
-        </w:rPr>
-        <w:t>д.</w:t>
-      </w:r>
     </w:p>
     <w:p>
       <w:pPr>
         <w:pStyle w:val="a3"/>
+        <w:keepNext/>
         <w:spacing w:line="360" w:lineRule="auto"/>
         <w:ind w:right="-1"/>
         <w:jc w:val="both"/>
-        <w:rPr>
-          <w:rFonts w:ascii="Times New Roman" w:hAnsi="Times New Roman" w:cs="Times New Roman"/>
-          <w:sz w:val="28"/>
-          <w:szCs w:val="28"/>
-        </w:rPr>
       </w:pPr>
       <w:r>
         <w:rPr>
@@ -2594,7 +2669,7 @@
           <w:lang w:eastAsia="ru-RU"/>
         </w:rPr>
         <w:drawing>
-          <wp:inline distT="0" distB="0" distL="0" distR="0" wp14:anchorId="1BA615B3" wp14:editId="4D9B2913">
+          <wp:inline distT="0" distB="0" distL="0" distR="0" wp14:anchorId="67DC6844" wp14:editId="0D98F84F">
             <wp:extent cx="5940425" cy="3343910"/>
             <wp:effectExtent l="0" t="0" r="3175" b="8890"/>
             <wp:docPr id="3" name="Рисунок 3" descr="https://i.ytimg.com/vi/cm-D6ABPdeA/maxresdefault.jpg"/>
@@ -2645,62 +2720,161 @@
     </w:p>
     <w:p>
       <w:pPr>
+        <w:pStyle w:val="af2"/>
+        <w:jc w:val="center"/>
+        <w:rPr>
+          <w:rFonts w:ascii="Times New Roman" w:hAnsi="Times New Roman" w:cs="Times New Roman"/>
+          <w:b w:val="0"/>
+          <w:i/>
+          <w:color w:val="auto"/>
+          <w:sz w:val="28"/>
+          <w:szCs w:val="28"/>
+        </w:rPr>
+      </w:pPr>
+      <w:bookmarkStart w:id="3" w:name="_Ref118216839"/>
+      <w:bookmarkStart w:id="4" w:name="_Ref118216667"/>
+      <w:r>
+        <w:rPr>
+          <w:rFonts w:ascii="Times New Roman" w:hAnsi="Times New Roman" w:cs="Times New Roman"/>
+          <w:b w:val="0"/>
+          <w:i/>
+          <w:color w:val="auto"/>
+          <w:sz w:val="28"/>
+          <w:szCs w:val="28"/>
+        </w:rPr>
+        <w:t xml:space="preserve">Рисунок </w:t>
+      </w:r>
+      <w:r>
+        <w:rPr>
+          <w:rFonts w:ascii="Times New Roman" w:hAnsi="Times New Roman" w:cs="Times New Roman"/>
+          <w:b w:val="0"/>
+          <w:i/>
+          <w:color w:val="auto"/>
+          <w:sz w:val="28"/>
+          <w:szCs w:val="28"/>
+        </w:rPr>
+        <w:fldChar w:fldCharType="begin"/>
+      </w:r>
+      <w:r>
+        <w:rPr>
+          <w:rFonts w:ascii="Times New Roman" w:hAnsi="Times New Roman" w:cs="Times New Roman"/>
+          <w:b w:val="0"/>
+          <w:i/>
+          <w:color w:val="auto"/>
+          <w:sz w:val="28"/>
+          <w:szCs w:val="28"/>
+        </w:rPr>
+        <w:instrText xml:space="preserve"> SEQ Рисунок \* ARABIC </w:instrText>
+      </w:r>
+      <w:r>
+        <w:rPr>
+          <w:rFonts w:ascii="Times New Roman" w:hAnsi="Times New Roman" w:cs="Times New Roman"/>
+          <w:b w:val="0"/>
+          <w:i/>
+          <w:color w:val="auto"/>
+          <w:sz w:val="28"/>
+          <w:szCs w:val="28"/>
+        </w:rPr>
+        <w:fldChar w:fldCharType="separate"/>
+      </w:r>
+      <w:r>
+        <w:rPr>
+          <w:rFonts w:ascii="Times New Roman" w:hAnsi="Times New Roman" w:cs="Times New Roman"/>
+          <w:b w:val="0"/>
+          <w:i/>
+          <w:noProof/>
+          <w:color w:val="auto"/>
+          <w:sz w:val="28"/>
+          <w:szCs w:val="28"/>
+        </w:rPr>
+        <w:t>1</w:t>
+      </w:r>
+      <w:r>
+        <w:rPr>
+          <w:rFonts w:ascii="Times New Roman" w:hAnsi="Times New Roman" w:cs="Times New Roman"/>
+          <w:b w:val="0"/>
+          <w:i/>
+          <w:color w:val="auto"/>
+          <w:sz w:val="28"/>
+          <w:szCs w:val="28"/>
+        </w:rPr>
+        <w:fldChar w:fldCharType="end"/>
+      </w:r>
+      <w:bookmarkEnd w:id="3"/>
+      <w:r>
+        <w:rPr>
+          <w:rFonts w:ascii="Times New Roman" w:hAnsi="Times New Roman" w:cs="Times New Roman"/>
+          <w:b w:val="0"/>
+          <w:i/>
+          <w:color w:val="auto"/>
+          <w:sz w:val="28"/>
+          <w:szCs w:val="28"/>
+        </w:rPr>
+        <w:t xml:space="preserve"> -</w:t>
+      </w:r>
+      <w:r>
+        <w:rPr>
+          <w:rFonts w:ascii="Times New Roman" w:hAnsi="Times New Roman" w:cs="Times New Roman"/>
+          <w:b w:val="0"/>
+          <w:i/>
+          <w:noProof/>
+          <w:color w:val="auto"/>
+          <w:sz w:val="28"/>
+          <w:szCs w:val="28"/>
+        </w:rPr>
+        <w:t xml:space="preserve"> Окно программы «Unity»</w:t>
+      </w:r>
+      <w:bookmarkEnd w:id="4"/>
+    </w:p>
+    <w:p>
+      <w:pPr>
         <w:pStyle w:val="a3"/>
         <w:spacing w:line="360" w:lineRule="auto"/>
         <w:ind w:right="-1" w:firstLine="709"/>
-        <w:jc w:val="center"/>
-        <w:rPr>
-          <w:rFonts w:ascii="Times New Roman" w:hAnsi="Times New Roman" w:cs="Times New Roman"/>
-          <w:i/>
-          <w:sz w:val="28"/>
-          <w:szCs w:val="28"/>
-        </w:rPr>
-      </w:pPr>
-      <w:r>
-        <w:rPr>
-          <w:rFonts w:ascii="Times New Roman" w:hAnsi="Times New Roman" w:cs="Times New Roman"/>
-          <w:i/>
-          <w:sz w:val="28"/>
-          <w:szCs w:val="28"/>
-        </w:rPr>
-        <w:t>Рисунок 1</w:t>
-      </w:r>
-      <w:r>
-        <w:rPr>
-          <w:rFonts w:ascii="Times New Roman" w:hAnsi="Times New Roman" w:cs="Times New Roman"/>
-          <w:i/>
-          <w:sz w:val="28"/>
-          <w:szCs w:val="28"/>
-        </w:rPr>
-        <w:t xml:space="preserve">. </w:t>
-      </w:r>
-      <w:r>
-        <w:rPr>
-          <w:rFonts w:ascii="Times New Roman" w:hAnsi="Times New Roman" w:cs="Times New Roman"/>
-          <w:i/>
-          <w:sz w:val="28"/>
-          <w:szCs w:val="28"/>
-        </w:rPr>
-        <w:t>Окно программы «</w:t>
-      </w:r>
-      <w:r>
-        <w:rPr>
-          <w:rFonts w:ascii="Times New Roman" w:hAnsi="Times New Roman" w:cs="Times New Roman"/>
-          <w:i/>
+        <w:jc w:val="both"/>
+        <w:rPr>
+          <w:rFonts w:ascii="Times New Roman" w:hAnsi="Times New Roman" w:cs="Times New Roman"/>
+          <w:sz w:val="28"/>
+          <w:szCs w:val="28"/>
+        </w:rPr>
+      </w:pPr>
+    </w:p>
+    <w:p>
+      <w:pPr>
+        <w:pStyle w:val="a3"/>
+        <w:spacing w:line="360" w:lineRule="auto"/>
+        <w:ind w:right="-1" w:firstLine="709"/>
+        <w:jc w:val="both"/>
+        <w:rPr>
+          <w:rFonts w:ascii="Times New Roman" w:hAnsi="Times New Roman" w:cs="Times New Roman"/>
+          <w:sz w:val="28"/>
+          <w:szCs w:val="28"/>
+        </w:rPr>
+      </w:pPr>
+      <w:r>
+        <w:rPr>
+          <w:rFonts w:ascii="Times New Roman" w:hAnsi="Times New Roman" w:cs="Times New Roman"/>
+          <w:sz w:val="28"/>
+          <w:szCs w:val="28"/>
+        </w:rPr>
+        <w:t xml:space="preserve">Появился Unity в 2005 году. Большое распространение получил с выходом версии Unity3D. На этом движке сделано большое количество мобильных игр и игр в </w:t>
+      </w:r>
+      <w:r>
+        <w:rPr>
+          <w:rFonts w:ascii="Times New Roman" w:hAnsi="Times New Roman" w:cs="Times New Roman"/>
           <w:sz w:val="28"/>
           <w:szCs w:val="28"/>
           <w:lang w:val="en-US"/>
         </w:rPr>
-        <w:t>Unity</w:t>
-      </w:r>
-      <w:r>
-        <w:rPr>
-          <w:rFonts w:ascii="Times New Roman" w:hAnsi="Times New Roman" w:cs="Times New Roman"/>
-          <w:i/>
-          <w:sz w:val="28"/>
-          <w:szCs w:val="28"/>
-        </w:rPr>
-        <w:t>»</w:t>
+        <w:t>S</w:t>
+      </w:r>
+      <w:r>
+        <w:rPr>
+          <w:rFonts w:ascii="Times New Roman" w:hAnsi="Times New Roman" w:cs="Times New Roman"/>
+          <w:sz w:val="28"/>
+          <w:szCs w:val="28"/>
+        </w:rPr>
+        <w:t>team, в том числе и инди. Например, на Unity написаны такие популярные игры, как Heartstone, Pokemon GO, Cuphead, Subnautica, Hollow Knight, Escape From Tarkov и т. д.</w:t>
       </w:r>
     </w:p>
     <w:p>
@@ -2749,7 +2923,15 @@
           <w:sz w:val="28"/>
           <w:szCs w:val="28"/>
         </w:rPr>
-        <w:t xml:space="preserve">. Ассеты - это готовые решения: 3d модели, картинки, уровни и даже </w:t>
+        <w:t xml:space="preserve">. Ассеты - </w:t>
+      </w:r>
+      <w:r>
+        <w:rPr>
+          <w:sz w:val="28"/>
+          <w:szCs w:val="28"/>
+        </w:rPr>
+        <w:lastRenderedPageBreak/>
+        <w:t xml:space="preserve">это готовые решения: 3d модели, картинки, уровни и даже </w:t>
       </w:r>
       <w:r>
         <w:rPr>
@@ -2791,13 +2973,13 @@
           <w:sz w:val="28"/>
           <w:szCs w:val="28"/>
         </w:rPr>
-      </w:r>
-      <w:r>
-        <w:rPr>
-          <w:sz w:val="28"/>
-          <w:szCs w:val="28"/>
-        </w:rPr>
         <w:instrText xml:space="preserve"> \* MERGEFORMAT </w:instrText>
+      </w:r>
+      <w:r>
+        <w:rPr>
+          <w:sz w:val="28"/>
+          <w:szCs w:val="28"/>
+        </w:rPr>
       </w:r>
       <w:r>
         <w:rPr>
@@ -2881,7 +3063,6 @@
           <w:sz w:val="28"/>
           <w:szCs w:val="28"/>
         </w:rPr>
-        <w:lastRenderedPageBreak/>
         <w:t>На Unity можно сделать игры практически под любую платформу</w:t>
       </w:r>
       <w:r>
@@ -3026,8 +3207,23 @@
         <w:rPr>
           <w:sz w:val="28"/>
           <w:szCs w:val="28"/>
+        </w:rPr>
+        <w:instrText xml:space="preserve"> \* </w:instrText>
+      </w:r>
+      <w:r>
+        <w:rPr>
+          <w:sz w:val="28"/>
+          <w:szCs w:val="28"/>
           <w:lang w:val="en-US"/>
         </w:rPr>
+        <w:instrText>MERGEFORMAT</w:instrText>
+      </w:r>
+      <w:r>
+        <w:rPr>
+          <w:sz w:val="28"/>
+          <w:szCs w:val="28"/>
+        </w:rPr>
+        <w:instrText xml:space="preserve"> </w:instrText>
       </w:r>
       <w:r>
         <w:rPr>
@@ -3035,7 +3231,6 @@
           <w:szCs w:val="28"/>
           <w:lang w:val="en-US"/>
         </w:rPr>
-        <w:instrText xml:space="preserve"> \* MERGEFORMAT </w:instrText>
       </w:r>
       <w:r>
         <w:rPr>
@@ -3745,6 +3940,7 @@
           <w:szCs w:val="28"/>
           <w:lang w:eastAsia="ru-RU"/>
         </w:rPr>
+        <w:lastRenderedPageBreak/>
         <w:t>М</w:t>
       </w:r>
       <w:r>
@@ -3869,13 +4065,6 @@
           <w:sz w:val="28"/>
           <w:szCs w:val="28"/>
         </w:rPr>
-      </w:r>
-      <w:r>
-        <w:rPr>
-          <w:rFonts w:ascii="Times New Roman" w:hAnsi="Times New Roman" w:cs="Times New Roman"/>
-          <w:sz w:val="28"/>
-          <w:szCs w:val="28"/>
-        </w:rPr>
         <w:instrText xml:space="preserve"> \* MERGEFORMAT </w:instrText>
       </w:r>
       <w:r>
@@ -3884,6 +4073,13 @@
           <w:sz w:val="28"/>
           <w:szCs w:val="28"/>
         </w:rPr>
+      </w:r>
+      <w:r>
+        <w:rPr>
+          <w:rFonts w:ascii="Times New Roman" w:hAnsi="Times New Roman" w:cs="Times New Roman"/>
+          <w:sz w:val="28"/>
+          <w:szCs w:val="28"/>
+        </w:rPr>
         <w:fldChar w:fldCharType="separate"/>
       </w:r>
       <w:r>
@@ -3932,14 +4128,14 @@
           <w:sz w:val="28"/>
           <w:szCs w:val="28"/>
         </w:rPr>
-      </w:r>
-      <w:r>
-        <w:rPr>
-          <w:rFonts w:ascii="Times New Roman" w:hAnsi="Times New Roman" w:cs="Times New Roman"/>
-          <w:sz w:val="28"/>
-          <w:szCs w:val="28"/>
-        </w:rPr>
         <w:instrText xml:space="preserve"> \* MERGEFORMAT </w:instrText>
+      </w:r>
+      <w:r>
+        <w:rPr>
+          <w:rFonts w:ascii="Times New Roman" w:hAnsi="Times New Roman" w:cs="Times New Roman"/>
+          <w:sz w:val="28"/>
+          <w:szCs w:val="28"/>
+        </w:rPr>
       </w:r>
       <w:r>
         <w:rPr>
@@ -4017,7 +4213,7 @@
           <w:szCs w:val="28"/>
         </w:rPr>
       </w:pPr>
-      <w:bookmarkStart w:id="3" w:name="_Toc118123499"/>
+      <w:bookmarkStart w:id="5" w:name="_Toc118220341"/>
       <w:r>
         <w:rPr>
           <w:rFonts w:ascii="Times New Roman" w:hAnsi="Times New Roman" w:cs="Times New Roman"/>
@@ -4039,7 +4235,7 @@
         </w:rPr>
         <w:t>Unreal Engine 4</w:t>
       </w:r>
-      <w:bookmarkEnd w:id="3"/>
+      <w:bookmarkEnd w:id="5"/>
     </w:p>
     <w:p>
       <w:pPr>
@@ -4094,7 +4290,70 @@
           <w:sz w:val="28"/>
           <w:szCs w:val="28"/>
         </w:rPr>
-        <w:t xml:space="preserve"> 4.</w:t>
+        <w:t xml:space="preserve"> 4</w:t>
+      </w:r>
+      <w:r>
+        <w:rPr>
+          <w:rFonts w:ascii="Times New Roman" w:hAnsi="Times New Roman" w:cs="Times New Roman"/>
+          <w:sz w:val="28"/>
+          <w:szCs w:val="28"/>
+        </w:rPr>
+        <w:t xml:space="preserve"> (</w:t>
+      </w:r>
+      <w:r>
+        <w:rPr>
+          <w:rFonts w:ascii="Times New Roman" w:hAnsi="Times New Roman" w:cs="Times New Roman"/>
+          <w:sz w:val="28"/>
+          <w:szCs w:val="28"/>
+        </w:rPr>
+        <w:fldChar w:fldCharType="begin"/>
+      </w:r>
+      <w:r>
+        <w:rPr>
+          <w:rFonts w:ascii="Times New Roman" w:hAnsi="Times New Roman" w:cs="Times New Roman"/>
+          <w:sz w:val="28"/>
+          <w:szCs w:val="28"/>
+        </w:rPr>
+        <w:instrText xml:space="preserve"> REF _Ref118219475 \h  \* MERGEFORMAT </w:instrText>
+      </w:r>
+      <w:r>
+        <w:rPr>
+          <w:rFonts w:ascii="Times New Roman" w:hAnsi="Times New Roman" w:cs="Times New Roman"/>
+          <w:sz w:val="28"/>
+          <w:szCs w:val="28"/>
+        </w:rPr>
+      </w:r>
+      <w:r>
+        <w:rPr>
+          <w:rFonts w:ascii="Times New Roman" w:hAnsi="Times New Roman" w:cs="Times New Roman"/>
+          <w:sz w:val="28"/>
+          <w:szCs w:val="28"/>
+        </w:rPr>
+        <w:fldChar w:fldCharType="separate"/>
+      </w:r>
+      <w:r>
+        <w:rPr>
+          <w:rFonts w:ascii="Times New Roman" w:hAnsi="Times New Roman" w:cs="Times New Roman"/>
+          <w:sz w:val="28"/>
+          <w:szCs w:val="28"/>
+        </w:rPr>
+        <w:t>р</w:t>
+      </w:r>
+      <w:r>
+        <w:rPr>
+          <w:rFonts w:ascii="Times New Roman" w:hAnsi="Times New Roman" w:cs="Times New Roman"/>
+          <w:sz w:val="28"/>
+          <w:szCs w:val="28"/>
+        </w:rPr>
+        <w:t>ис</w:t>
+      </w:r>
+      <w:r>
+        <w:rPr>
+          <w:rFonts w:ascii="Times New Roman" w:hAnsi="Times New Roman" w:cs="Times New Roman"/>
+          <w:sz w:val="28"/>
+          <w:szCs w:val="28"/>
+        </w:rPr>
+        <w:t>.</w:t>
       </w:r>
       <w:r>
         <w:rPr>
@@ -4107,6 +4366,47 @@
       <w:r>
         <w:rPr>
           <w:rFonts w:ascii="Times New Roman" w:hAnsi="Times New Roman" w:cs="Times New Roman"/>
+          <w:noProof/>
+          <w:sz w:val="28"/>
+          <w:szCs w:val="28"/>
+        </w:rPr>
+        <w:t>2</w:t>
+      </w:r>
+      <w:r>
+        <w:rPr>
+          <w:rFonts w:ascii="Times New Roman" w:hAnsi="Times New Roman" w:cs="Times New Roman"/>
+          <w:sz w:val="28"/>
+          <w:szCs w:val="28"/>
+        </w:rPr>
+        <w:fldChar w:fldCharType="end"/>
+      </w:r>
+      <w:r>
+        <w:rPr>
+          <w:rFonts w:ascii="Times New Roman" w:hAnsi="Times New Roman" w:cs="Times New Roman"/>
+          <w:sz w:val="28"/>
+          <w:szCs w:val="28"/>
+        </w:rPr>
+        <w:t>)</w:t>
+      </w:r>
+      <w:r>
+        <w:rPr>
+          <w:rFonts w:ascii="Times New Roman" w:hAnsi="Times New Roman" w:cs="Times New Roman"/>
+          <w:sz w:val="28"/>
+          <w:szCs w:val="28"/>
+        </w:rPr>
+        <w:t>.</w:t>
+      </w:r>
+      <w:r>
+        <w:rPr>
+          <w:rFonts w:ascii="Times New Roman" w:hAnsi="Times New Roman" w:cs="Times New Roman"/>
+          <w:sz w:val="28"/>
+          <w:szCs w:val="28"/>
+        </w:rPr>
+        <w:t xml:space="preserve"> </w:t>
+      </w:r>
+      <w:r>
+        <w:rPr>
+          <w:rFonts w:ascii="Times New Roman" w:hAnsi="Times New Roman" w:cs="Times New Roman"/>
           <w:sz w:val="28"/>
           <w:szCs w:val="28"/>
           <w:shd w:val="clear" w:color="auto" w:fill="FFFFFF"/>
@@ -4147,6 +4447,7 @@
           <w:szCs w:val="28"/>
           <w:shd w:val="clear" w:color="auto" w:fill="FFFFFF"/>
         </w:rPr>
+        <w:instrText xml:space="preserve"> \* MERGEFORMAT </w:instrText>
       </w:r>
       <w:r>
         <w:rPr>
@@ -4155,7 +4456,6 @@
           <w:szCs w:val="28"/>
           <w:shd w:val="clear" w:color="auto" w:fill="FFFFFF"/>
         </w:rPr>
-        <w:instrText xml:space="preserve"> \* MERGEFORMAT </w:instrText>
       </w:r>
       <w:r>
         <w:rPr>
@@ -4206,14 +4506,24 @@
     <w:p>
       <w:pPr>
         <w:pStyle w:val="a3"/>
+        <w:spacing w:line="360" w:lineRule="auto"/>
+        <w:ind w:right="-1" w:firstLine="709"/>
+        <w:jc w:val="both"/>
+        <w:rPr>
+          <w:rFonts w:ascii="Times New Roman" w:hAnsi="Times New Roman" w:cs="Times New Roman"/>
+          <w:sz w:val="28"/>
+          <w:szCs w:val="28"/>
+          <w:shd w:val="clear" w:color="auto" w:fill="FFFFFF"/>
+        </w:rPr>
+      </w:pPr>
+    </w:p>
+    <w:p>
+      <w:pPr>
+        <w:pStyle w:val="a3"/>
+        <w:keepNext/>
         <w:spacing w:line="360" w:lineRule="auto"/>
         <w:ind w:right="-1"/>
         <w:jc w:val="both"/>
-        <w:rPr>
-          <w:rFonts w:ascii="Times New Roman" w:hAnsi="Times New Roman" w:cs="Times New Roman"/>
-          <w:sz w:val="28"/>
-          <w:szCs w:val="28"/>
-        </w:rPr>
       </w:pPr>
       <w:r>
         <w:rPr>
@@ -4224,7 +4534,7 @@
           <w:lang w:eastAsia="ru-RU"/>
         </w:rPr>
         <w:drawing>
-          <wp:inline distT="0" distB="0" distL="0" distR="0" wp14:anchorId="5483AED1" wp14:editId="5AD67DDD">
+          <wp:inline distT="0" distB="0" distL="0" distR="0" wp14:anchorId="345E383E" wp14:editId="1DA06630">
             <wp:extent cx="5940425" cy="3344042"/>
             <wp:effectExtent l="0" t="0" r="3175" b="8890"/>
             <wp:docPr id="9" name="Рисунок 9" descr="https://i.ytimg.com/vi/EjAP4FDjUXc/maxresdefault.jpg"/>
@@ -4275,63 +4585,96 @@
     </w:p>
     <w:p>
       <w:pPr>
-        <w:pStyle w:val="a3"/>
-        <w:spacing w:line="360" w:lineRule="auto"/>
-        <w:ind w:right="-1" w:firstLine="709"/>
+        <w:pStyle w:val="af2"/>
         <w:jc w:val="center"/>
         <w:rPr>
           <w:rFonts w:ascii="Times New Roman" w:hAnsi="Times New Roman" w:cs="Times New Roman"/>
+          <w:b w:val="0"/>
           <w:i/>
-          <w:sz w:val="28"/>
-          <w:szCs w:val="28"/>
-        </w:rPr>
-      </w:pPr>
-      <w:r>
-        <w:rPr>
-          <w:rFonts w:ascii="Times New Roman" w:hAnsi="Times New Roman" w:cs="Times New Roman"/>
+          <w:color w:val="auto"/>
+          <w:sz w:val="28"/>
+          <w:szCs w:val="28"/>
+        </w:rPr>
+      </w:pPr>
+      <w:bookmarkStart w:id="6" w:name="_Ref118219475"/>
+      <w:r>
+        <w:rPr>
+          <w:rFonts w:ascii="Times New Roman" w:hAnsi="Times New Roman" w:cs="Times New Roman"/>
+          <w:b w:val="0"/>
           <w:i/>
-          <w:sz w:val="28"/>
-          <w:szCs w:val="28"/>
-        </w:rPr>
-        <w:t>Рисунок 2. Окно программы «</w:t>
-      </w:r>
-      <w:r>
-        <w:rPr>
-          <w:rFonts w:ascii="Times New Roman" w:hAnsi="Times New Roman" w:cs="Times New Roman"/>
+          <w:color w:val="auto"/>
+          <w:sz w:val="28"/>
+          <w:szCs w:val="28"/>
+        </w:rPr>
+        <w:t xml:space="preserve">Рисунок </w:t>
+      </w:r>
+      <w:r>
+        <w:rPr>
+          <w:rFonts w:ascii="Times New Roman" w:hAnsi="Times New Roman" w:cs="Times New Roman"/>
+          <w:b w:val="0"/>
           <w:i/>
-          <w:sz w:val="28"/>
-          <w:szCs w:val="28"/>
-          <w:lang w:val="en-US"/>
-        </w:rPr>
-        <w:t>Unreal</w:t>
-      </w:r>
-      <w:r>
-        <w:rPr>
-          <w:rFonts w:ascii="Times New Roman" w:hAnsi="Times New Roman" w:cs="Times New Roman"/>
+          <w:color w:val="auto"/>
+          <w:sz w:val="28"/>
+          <w:szCs w:val="28"/>
+        </w:rPr>
+        <w:fldChar w:fldCharType="begin"/>
+      </w:r>
+      <w:r>
+        <w:rPr>
+          <w:rFonts w:ascii="Times New Roman" w:hAnsi="Times New Roman" w:cs="Times New Roman"/>
+          <w:b w:val="0"/>
           <w:i/>
-          <w:sz w:val="28"/>
-          <w:szCs w:val="28"/>
-        </w:rPr>
-        <w:t xml:space="preserve"> </w:t>
-      </w:r>
-      <w:r>
-        <w:rPr>
-          <w:rFonts w:ascii="Times New Roman" w:hAnsi="Times New Roman" w:cs="Times New Roman"/>
+          <w:color w:val="auto"/>
+          <w:sz w:val="28"/>
+          <w:szCs w:val="28"/>
+        </w:rPr>
+        <w:instrText xml:space="preserve"> SEQ Рисунок \* ARABIC </w:instrText>
+      </w:r>
+      <w:r>
+        <w:rPr>
+          <w:rFonts w:ascii="Times New Roman" w:hAnsi="Times New Roman" w:cs="Times New Roman"/>
+          <w:b w:val="0"/>
           <w:i/>
-          <w:sz w:val="28"/>
-          <w:szCs w:val="28"/>
-          <w:lang w:val="en-US"/>
-        </w:rPr>
-        <w:t>Engine</w:t>
-      </w:r>
-      <w:r>
-        <w:rPr>
-          <w:rFonts w:ascii="Times New Roman" w:hAnsi="Times New Roman" w:cs="Times New Roman"/>
+          <w:color w:val="auto"/>
+          <w:sz w:val="28"/>
+          <w:szCs w:val="28"/>
+        </w:rPr>
+        <w:fldChar w:fldCharType="separate"/>
+      </w:r>
+      <w:r>
+        <w:rPr>
+          <w:rFonts w:ascii="Times New Roman" w:hAnsi="Times New Roman" w:cs="Times New Roman"/>
+          <w:b w:val="0"/>
           <w:i/>
-          <w:sz w:val="28"/>
-          <w:szCs w:val="28"/>
-        </w:rPr>
-        <w:t xml:space="preserve"> 4»</w:t>
+          <w:noProof/>
+          <w:color w:val="auto"/>
+          <w:sz w:val="28"/>
+          <w:szCs w:val="28"/>
+        </w:rPr>
+        <w:t>2</w:t>
+      </w:r>
+      <w:r>
+        <w:rPr>
+          <w:rFonts w:ascii="Times New Roman" w:hAnsi="Times New Roman" w:cs="Times New Roman"/>
+          <w:b w:val="0"/>
+          <w:i/>
+          <w:color w:val="auto"/>
+          <w:sz w:val="28"/>
+          <w:szCs w:val="28"/>
+        </w:rPr>
+        <w:fldChar w:fldCharType="end"/>
+      </w:r>
+      <w:bookmarkEnd w:id="6"/>
+      <w:r>
+        <w:rPr>
+          <w:rFonts w:ascii="Times New Roman" w:hAnsi="Times New Roman" w:cs="Times New Roman"/>
+          <w:b w:val="0"/>
+          <w:i/>
+          <w:color w:val="auto"/>
+          <w:sz w:val="28"/>
+          <w:szCs w:val="28"/>
+        </w:rPr>
+        <w:t xml:space="preserve"> - Окно программы «Unreal Engine 4»</w:t>
       </w:r>
     </w:p>
     <w:p>
@@ -4348,15 +4691,6 @@
           <w:lang w:eastAsia="ru-RU"/>
         </w:rPr>
       </w:pPr>
-      <w:r>
-        <w:rPr>
-          <w:rFonts w:ascii="Times New Roman" w:eastAsia="Times New Roman" w:hAnsi="Times New Roman" w:cs="Times New Roman"/>
-          <w:sz w:val="28"/>
-          <w:szCs w:val="28"/>
-          <w:lang w:eastAsia="ru-RU"/>
-        </w:rPr>
-        <w:t>Легендарный движок повлиявший на всю индустрию шутеров впервые был использован в 1998 году в игре Unreal. Впоследствии много раз использовался для игр ААА-класса: Deus Ex, Clive Barker's Undying, Unreal, Tom Clancy's Splinter Cell, Gears of War, BioShock, Mass Effect, серия Batman: Arkham, Medal of Honor, Mortal Kombat, Street Fighter 5, Tekken 7, XCOM, Fornite и др.</w:t>
-      </w:r>
     </w:p>
     <w:p>
       <w:pPr>
@@ -4379,7 +4713,7 @@
           <w:szCs w:val="28"/>
           <w:lang w:eastAsia="ru-RU"/>
         </w:rPr>
-        <w:t>С 2015 года бесплатный для использования. Если игра приносит более 3000$ за квартал, производители берут 5% прибыли.</w:t>
+        <w:t>Легендарный движок повлиявший на всю индустрию шутеров впервые был использован в 1998 году в игре Unreal. Впоследствии много раз использовался для игр ААА-класса: Deus Ex, Clive Barker's Undying, Unreal, Tom Clancy's Splinter Cell, Gears of War, BioShock, Mass Effect, серия Batman: Arkham, Medal of Honor, Mortal Kombat, Street Fighter 5, Tekken 7, XCOM, Fornite и др.</w:t>
       </w:r>
     </w:p>
     <w:p>
@@ -4403,188 +4737,7 @@
           <w:szCs w:val="28"/>
           <w:lang w:eastAsia="ru-RU"/>
         </w:rPr>
-        <w:t xml:space="preserve">Язык программирования - C++, который считается сложным в изучении и в работе. Но и </w:t>
-      </w:r>
-      <w:r>
-        <w:rPr>
-          <w:rFonts w:ascii="Times New Roman" w:eastAsia="Times New Roman" w:hAnsi="Times New Roman" w:cs="Times New Roman"/>
-          <w:sz w:val="28"/>
-          <w:szCs w:val="28"/>
-          <w:lang w:eastAsia="ru-RU"/>
-        </w:rPr>
-        <w:t>одним из самых производительных</w:t>
-      </w:r>
-      <w:r>
-        <w:rPr>
-          <w:rFonts w:ascii="Times New Roman" w:eastAsia="Times New Roman" w:hAnsi="Times New Roman" w:cs="Times New Roman"/>
-          <w:sz w:val="28"/>
-          <w:szCs w:val="28"/>
-          <w:lang w:eastAsia="ru-RU"/>
-        </w:rPr>
-        <w:t>. Но помимо него есть система визуального программирования Blueprints из коробки</w:t>
-      </w:r>
-      <w:r>
-        <w:rPr>
-          <w:rFonts w:ascii="Times New Roman" w:eastAsia="Times New Roman" w:hAnsi="Times New Roman" w:cs="Times New Roman"/>
-          <w:sz w:val="28"/>
-          <w:szCs w:val="28"/>
-          <w:lang w:eastAsia="ru-RU"/>
-        </w:rPr>
-        <w:t>,</w:t>
-      </w:r>
-      <w:r>
-        <w:rPr>
-          <w:rFonts w:ascii="Times New Roman" w:eastAsia="Times New Roman" w:hAnsi="Times New Roman" w:cs="Times New Roman"/>
-          <w:sz w:val="28"/>
-          <w:szCs w:val="28"/>
-          <w:lang w:eastAsia="ru-RU"/>
-        </w:rPr>
-        <w:t xml:space="preserve"> и можно создавать </w:t>
-      </w:r>
-      <w:r>
-        <w:rPr>
-          <w:rFonts w:ascii="Times New Roman" w:eastAsia="Times New Roman" w:hAnsi="Times New Roman" w:cs="Times New Roman"/>
-          <w:sz w:val="28"/>
-          <w:szCs w:val="28"/>
-          <w:lang w:eastAsia="ru-RU"/>
-        </w:rPr>
-        <w:t>игры,</w:t>
-      </w:r>
-      <w:r>
-        <w:rPr>
-          <w:rFonts w:ascii="Times New Roman" w:eastAsia="Times New Roman" w:hAnsi="Times New Roman" w:cs="Times New Roman"/>
-          <w:sz w:val="28"/>
-          <w:szCs w:val="28"/>
-          <w:lang w:eastAsia="ru-RU"/>
-        </w:rPr>
-        <w:t xml:space="preserve"> не написав и строчки кода. Этим и занимаются в основном инди-разработчики на Unreal, которые не хотят связываться с C++. </w:t>
-      </w:r>
-      <w:r>
-        <w:rPr>
-          <w:rFonts w:ascii="Times New Roman" w:eastAsia="Times New Roman" w:hAnsi="Times New Roman" w:cs="Times New Roman"/>
-          <w:sz w:val="28"/>
-          <w:szCs w:val="28"/>
-          <w:lang w:eastAsia="ru-RU"/>
-        </w:rPr>
-        <w:lastRenderedPageBreak/>
-        <w:t>Однако н</w:t>
-      </w:r>
-      <w:r>
-        <w:rPr>
-          <w:rFonts w:ascii="Times New Roman" w:eastAsia="Times New Roman" w:hAnsi="Times New Roman" w:cs="Times New Roman"/>
-          <w:sz w:val="28"/>
-          <w:szCs w:val="28"/>
-          <w:lang w:eastAsia="ru-RU"/>
-        </w:rPr>
-        <w:t xml:space="preserve">адо учесть только проблемы с производительностью. Unreal </w:t>
-      </w:r>
-      <w:r>
-        <w:rPr>
-          <w:rFonts w:ascii="Times New Roman" w:eastAsia="Times New Roman" w:hAnsi="Times New Roman" w:cs="Times New Roman"/>
-          <w:sz w:val="28"/>
-          <w:szCs w:val="28"/>
-          <w:lang w:val="en-US" w:eastAsia="ru-RU"/>
-        </w:rPr>
-        <w:t>E</w:t>
-      </w:r>
-      <w:r>
-        <w:rPr>
-          <w:rFonts w:ascii="Times New Roman" w:eastAsia="Times New Roman" w:hAnsi="Times New Roman" w:cs="Times New Roman"/>
-          <w:sz w:val="28"/>
-          <w:szCs w:val="28"/>
-          <w:lang w:eastAsia="ru-RU"/>
-        </w:rPr>
-        <w:t>ngine пре</w:t>
-      </w:r>
-      <w:r>
-        <w:rPr>
-          <w:rFonts w:ascii="Times New Roman" w:eastAsia="Times New Roman" w:hAnsi="Times New Roman" w:cs="Times New Roman"/>
-          <w:sz w:val="28"/>
-          <w:szCs w:val="28"/>
-          <w:lang w:eastAsia="ru-RU"/>
-        </w:rPr>
-        <w:t xml:space="preserve">доставляет </w:t>
-      </w:r>
-      <w:r>
-        <w:rPr>
-          <w:rFonts w:ascii="Times New Roman" w:eastAsia="Times New Roman" w:hAnsi="Times New Roman" w:cs="Times New Roman"/>
-          <w:sz w:val="28"/>
-          <w:szCs w:val="28"/>
-          <w:lang w:eastAsia="ru-RU"/>
-        </w:rPr>
-        <w:t>красивую</w:t>
-      </w:r>
-      <w:r>
-        <w:rPr>
-          <w:rFonts w:ascii="Times New Roman" w:eastAsia="Times New Roman" w:hAnsi="Times New Roman" w:cs="Times New Roman"/>
-          <w:sz w:val="28"/>
-          <w:szCs w:val="28"/>
-          <w:lang w:eastAsia="ru-RU"/>
-        </w:rPr>
-        <w:t xml:space="preserve"> графику</w:t>
-      </w:r>
-      <w:r>
-        <w:rPr>
-          <w:rFonts w:ascii="Times New Roman" w:eastAsia="Times New Roman" w:hAnsi="Times New Roman" w:cs="Times New Roman"/>
-          <w:sz w:val="28"/>
-          <w:szCs w:val="28"/>
-          <w:lang w:eastAsia="ru-RU"/>
-        </w:rPr>
-        <w:t xml:space="preserve">, </w:t>
-      </w:r>
-      <w:r>
-        <w:rPr>
-          <w:rFonts w:ascii="Times New Roman" w:eastAsia="Times New Roman" w:hAnsi="Times New Roman" w:cs="Times New Roman"/>
-          <w:sz w:val="28"/>
-          <w:szCs w:val="28"/>
-          <w:lang w:eastAsia="ru-RU"/>
-        </w:rPr>
-        <w:t xml:space="preserve">шикарные </w:t>
-      </w:r>
-      <w:r>
-        <w:rPr>
-          <w:rFonts w:ascii="Times New Roman" w:eastAsia="Times New Roman" w:hAnsi="Times New Roman" w:cs="Times New Roman"/>
-          <w:sz w:val="28"/>
-          <w:szCs w:val="28"/>
-          <w:lang w:eastAsia="ru-RU"/>
-        </w:rPr>
-        <w:t xml:space="preserve">эффекты, отличное моделирование и дизайн уровней. Движок популярен у 3d-художников, моделлеров и левел-дизайнеров. </w:t>
-      </w:r>
-      <w:r>
-        <w:rPr>
-          <w:rFonts w:ascii="Times New Roman" w:eastAsia="Times New Roman" w:hAnsi="Times New Roman" w:cs="Times New Roman"/>
-          <w:sz w:val="28"/>
-          <w:szCs w:val="28"/>
-          <w:lang w:eastAsia="ru-RU"/>
-        </w:rPr>
-        <w:t>Кроме того,</w:t>
-      </w:r>
-      <w:r>
-        <w:rPr>
-          <w:rFonts w:ascii="Times New Roman" w:eastAsia="Times New Roman" w:hAnsi="Times New Roman" w:cs="Times New Roman"/>
-          <w:sz w:val="28"/>
-          <w:szCs w:val="28"/>
-          <w:lang w:eastAsia="ru-RU"/>
-        </w:rPr>
-        <w:t xml:space="preserve"> отличный набор готовых ассетов и туто</w:t>
-      </w:r>
-      <w:r>
-        <w:rPr>
-          <w:rFonts w:ascii="Times New Roman" w:eastAsia="Times New Roman" w:hAnsi="Times New Roman" w:cs="Times New Roman"/>
-          <w:sz w:val="28"/>
-          <w:szCs w:val="28"/>
-          <w:lang w:eastAsia="ru-RU"/>
-        </w:rPr>
-        <w:t>р</w:t>
-      </w:r>
-      <w:r>
-        <w:rPr>
-          <w:rFonts w:ascii="Times New Roman" w:eastAsia="Times New Roman" w:hAnsi="Times New Roman" w:cs="Times New Roman"/>
-          <w:sz w:val="28"/>
-          <w:szCs w:val="28"/>
-          <w:lang w:eastAsia="ru-RU"/>
-        </w:rPr>
-        <w:t>иалы на самые разные темы.</w:t>
+        <w:t>С 2015 года бесплатный для использования. Если игра приносит более 3000$ за квартал, производители берут 5% прибыли.</w:t>
       </w:r>
     </w:p>
     <w:p>
@@ -4608,6 +4761,211 @@
           <w:szCs w:val="28"/>
           <w:lang w:eastAsia="ru-RU"/>
         </w:rPr>
+        <w:lastRenderedPageBreak/>
+        <w:t xml:space="preserve">Язык программирования - C++, который считается сложным в изучении и в работе. Но и </w:t>
+      </w:r>
+      <w:r>
+        <w:rPr>
+          <w:rFonts w:ascii="Times New Roman" w:eastAsia="Times New Roman" w:hAnsi="Times New Roman" w:cs="Times New Roman"/>
+          <w:sz w:val="28"/>
+          <w:szCs w:val="28"/>
+          <w:lang w:eastAsia="ru-RU"/>
+        </w:rPr>
+        <w:t>одним из самых производительных</w:t>
+      </w:r>
+      <w:r>
+        <w:rPr>
+          <w:rFonts w:ascii="Times New Roman" w:eastAsia="Times New Roman" w:hAnsi="Times New Roman" w:cs="Times New Roman"/>
+          <w:sz w:val="28"/>
+          <w:szCs w:val="28"/>
+          <w:lang w:eastAsia="ru-RU"/>
+        </w:rPr>
+        <w:t>. Но помимо него есть система визуального программирования Blueprints из коробки</w:t>
+      </w:r>
+      <w:r>
+        <w:rPr>
+          <w:rFonts w:ascii="Times New Roman" w:eastAsia="Times New Roman" w:hAnsi="Times New Roman" w:cs="Times New Roman"/>
+          <w:sz w:val="28"/>
+          <w:szCs w:val="28"/>
+          <w:lang w:eastAsia="ru-RU"/>
+        </w:rPr>
+        <w:t>,</w:t>
+      </w:r>
+      <w:r>
+        <w:rPr>
+          <w:rFonts w:ascii="Times New Roman" w:eastAsia="Times New Roman" w:hAnsi="Times New Roman" w:cs="Times New Roman"/>
+          <w:sz w:val="28"/>
+          <w:szCs w:val="28"/>
+          <w:lang w:eastAsia="ru-RU"/>
+        </w:rPr>
+        <w:t xml:space="preserve"> и можно создавать </w:t>
+      </w:r>
+      <w:r>
+        <w:rPr>
+          <w:rFonts w:ascii="Times New Roman" w:eastAsia="Times New Roman" w:hAnsi="Times New Roman" w:cs="Times New Roman"/>
+          <w:sz w:val="28"/>
+          <w:szCs w:val="28"/>
+          <w:lang w:eastAsia="ru-RU"/>
+        </w:rPr>
+        <w:t>игры,</w:t>
+      </w:r>
+      <w:r>
+        <w:rPr>
+          <w:rFonts w:ascii="Times New Roman" w:eastAsia="Times New Roman" w:hAnsi="Times New Roman" w:cs="Times New Roman"/>
+          <w:sz w:val="28"/>
+          <w:szCs w:val="28"/>
+          <w:lang w:eastAsia="ru-RU"/>
+        </w:rPr>
+        <w:t xml:space="preserve"> не написав и строчки кода. Этим и занимаются в основном инди-разработчики на Unreal, которые не хотят связываться с C++. </w:t>
+      </w:r>
+      <w:r>
+        <w:rPr>
+          <w:rFonts w:ascii="Times New Roman" w:eastAsia="Times New Roman" w:hAnsi="Times New Roman" w:cs="Times New Roman"/>
+          <w:sz w:val="28"/>
+          <w:szCs w:val="28"/>
+          <w:lang w:eastAsia="ru-RU"/>
+        </w:rPr>
+        <w:t>Однако н</w:t>
+      </w:r>
+      <w:r>
+        <w:rPr>
+          <w:rFonts w:ascii="Times New Roman" w:eastAsia="Times New Roman" w:hAnsi="Times New Roman" w:cs="Times New Roman"/>
+          <w:sz w:val="28"/>
+          <w:szCs w:val="28"/>
+          <w:lang w:eastAsia="ru-RU"/>
+        </w:rPr>
+        <w:t xml:space="preserve">адо учесть только проблемы с производительностью. Unreal </w:t>
+      </w:r>
+      <w:r>
+        <w:rPr>
+          <w:rFonts w:ascii="Times New Roman" w:eastAsia="Times New Roman" w:hAnsi="Times New Roman" w:cs="Times New Roman"/>
+          <w:sz w:val="28"/>
+          <w:szCs w:val="28"/>
+          <w:lang w:val="en-US" w:eastAsia="ru-RU"/>
+        </w:rPr>
+        <w:t>E</w:t>
+      </w:r>
+      <w:r>
+        <w:rPr>
+          <w:rFonts w:ascii="Times New Roman" w:eastAsia="Times New Roman" w:hAnsi="Times New Roman" w:cs="Times New Roman"/>
+          <w:sz w:val="28"/>
+          <w:szCs w:val="28"/>
+          <w:lang w:eastAsia="ru-RU"/>
+        </w:rPr>
+        <w:t>ngine пре</w:t>
+      </w:r>
+      <w:r>
+        <w:rPr>
+          <w:rFonts w:ascii="Times New Roman" w:eastAsia="Times New Roman" w:hAnsi="Times New Roman" w:cs="Times New Roman"/>
+          <w:sz w:val="28"/>
+          <w:szCs w:val="28"/>
+          <w:lang w:eastAsia="ru-RU"/>
+        </w:rPr>
+        <w:t xml:space="preserve">доставляет </w:t>
+      </w:r>
+      <w:r>
+        <w:rPr>
+          <w:rFonts w:ascii="Times New Roman" w:eastAsia="Times New Roman" w:hAnsi="Times New Roman" w:cs="Times New Roman"/>
+          <w:sz w:val="28"/>
+          <w:szCs w:val="28"/>
+          <w:lang w:eastAsia="ru-RU"/>
+        </w:rPr>
+        <w:t>красивую</w:t>
+      </w:r>
+      <w:r>
+        <w:rPr>
+          <w:rFonts w:ascii="Times New Roman" w:eastAsia="Times New Roman" w:hAnsi="Times New Roman" w:cs="Times New Roman"/>
+          <w:sz w:val="28"/>
+          <w:szCs w:val="28"/>
+          <w:lang w:eastAsia="ru-RU"/>
+        </w:rPr>
+        <w:t xml:space="preserve"> графику</w:t>
+      </w:r>
+      <w:r>
+        <w:rPr>
+          <w:rFonts w:ascii="Times New Roman" w:eastAsia="Times New Roman" w:hAnsi="Times New Roman" w:cs="Times New Roman"/>
+          <w:sz w:val="28"/>
+          <w:szCs w:val="28"/>
+          <w:lang w:eastAsia="ru-RU"/>
+        </w:rPr>
+        <w:t xml:space="preserve">, </w:t>
+      </w:r>
+      <w:r>
+        <w:rPr>
+          <w:rFonts w:ascii="Times New Roman" w:eastAsia="Times New Roman" w:hAnsi="Times New Roman" w:cs="Times New Roman"/>
+          <w:sz w:val="28"/>
+          <w:szCs w:val="28"/>
+          <w:lang w:eastAsia="ru-RU"/>
+        </w:rPr>
+        <w:t xml:space="preserve">шикарные </w:t>
+      </w:r>
+      <w:r>
+        <w:rPr>
+          <w:rFonts w:ascii="Times New Roman" w:eastAsia="Times New Roman" w:hAnsi="Times New Roman" w:cs="Times New Roman"/>
+          <w:sz w:val="28"/>
+          <w:szCs w:val="28"/>
+          <w:lang w:eastAsia="ru-RU"/>
+        </w:rPr>
+        <w:t xml:space="preserve">эффекты, отличное моделирование и дизайн уровней. Движок популярен у 3d-художников, моделлеров и левел-дизайнеров. </w:t>
+      </w:r>
+      <w:r>
+        <w:rPr>
+          <w:rFonts w:ascii="Times New Roman" w:eastAsia="Times New Roman" w:hAnsi="Times New Roman" w:cs="Times New Roman"/>
+          <w:sz w:val="28"/>
+          <w:szCs w:val="28"/>
+          <w:lang w:eastAsia="ru-RU"/>
+        </w:rPr>
+        <w:t>Кроме того,</w:t>
+      </w:r>
+      <w:r>
+        <w:rPr>
+          <w:rFonts w:ascii="Times New Roman" w:eastAsia="Times New Roman" w:hAnsi="Times New Roman" w:cs="Times New Roman"/>
+          <w:sz w:val="28"/>
+          <w:szCs w:val="28"/>
+          <w:lang w:eastAsia="ru-RU"/>
+        </w:rPr>
+        <w:t xml:space="preserve"> отличный набор готовых ассетов и туто</w:t>
+      </w:r>
+      <w:r>
+        <w:rPr>
+          <w:rFonts w:ascii="Times New Roman" w:eastAsia="Times New Roman" w:hAnsi="Times New Roman" w:cs="Times New Roman"/>
+          <w:sz w:val="28"/>
+          <w:szCs w:val="28"/>
+          <w:lang w:eastAsia="ru-RU"/>
+        </w:rPr>
+        <w:t>р</w:t>
+      </w:r>
+      <w:r>
+        <w:rPr>
+          <w:rFonts w:ascii="Times New Roman" w:eastAsia="Times New Roman" w:hAnsi="Times New Roman" w:cs="Times New Roman"/>
+          <w:sz w:val="28"/>
+          <w:szCs w:val="28"/>
+          <w:lang w:eastAsia="ru-RU"/>
+        </w:rPr>
+        <w:t>иалы на самые разные темы.</w:t>
+      </w:r>
+    </w:p>
+    <w:p>
+      <w:pPr>
+        <w:shd w:val="clear" w:color="auto" w:fill="FFFFFF"/>
+        <w:spacing w:after="0" w:line="360" w:lineRule="auto"/>
+        <w:ind w:right="-1" w:firstLine="709"/>
+        <w:jc w:val="both"/>
+        <w:textAlignment w:val="baseline"/>
+        <w:rPr>
+          <w:rFonts w:ascii="Times New Roman" w:eastAsia="Times New Roman" w:hAnsi="Times New Roman" w:cs="Times New Roman"/>
+          <w:sz w:val="28"/>
+          <w:szCs w:val="28"/>
+          <w:lang w:eastAsia="ru-RU"/>
+        </w:rPr>
+      </w:pPr>
+      <w:r>
+        <w:rPr>
+          <w:rFonts w:ascii="Times New Roman" w:eastAsia="Times New Roman" w:hAnsi="Times New Roman" w:cs="Times New Roman"/>
+          <w:sz w:val="28"/>
+          <w:szCs w:val="28"/>
+          <w:lang w:eastAsia="ru-RU"/>
+        </w:rPr>
         <w:t>Ругают его обычно за низкую производительность, высокий порог входа и периодические баги. Используют в основном для 3d игр на компьютеры и</w:t>
       </w:r>
       <w:r>
@@ -4732,8 +5090,27 @@
           <w:rFonts w:ascii="Times New Roman" w:eastAsia="Times New Roman" w:hAnsi="Times New Roman" w:cs="Times New Roman"/>
           <w:sz w:val="28"/>
           <w:szCs w:val="28"/>
+          <w:lang w:eastAsia="ru-RU"/>
+        </w:rPr>
+        <w:instrText xml:space="preserve"> \* </w:instrText>
+      </w:r>
+      <w:r>
+        <w:rPr>
+          <w:rFonts w:ascii="Times New Roman" w:eastAsia="Times New Roman" w:hAnsi="Times New Roman" w:cs="Times New Roman"/>
+          <w:sz w:val="28"/>
+          <w:szCs w:val="28"/>
           <w:lang w:val="en-US" w:eastAsia="ru-RU"/>
         </w:rPr>
+        <w:instrText>MERGEFORMAT</w:instrText>
+      </w:r>
+      <w:r>
+        <w:rPr>
+          <w:rFonts w:ascii="Times New Roman" w:eastAsia="Times New Roman" w:hAnsi="Times New Roman" w:cs="Times New Roman"/>
+          <w:sz w:val="28"/>
+          <w:szCs w:val="28"/>
+          <w:lang w:eastAsia="ru-RU"/>
+        </w:rPr>
+        <w:instrText xml:space="preserve"> </w:instrText>
       </w:r>
       <w:r>
         <w:rPr>
@@ -4742,7 +5119,6 @@
           <w:szCs w:val="28"/>
           <w:lang w:val="en-US" w:eastAsia="ru-RU"/>
         </w:rPr>
-        <w:instrText xml:space="preserve"> \* MERGEFORMAT </w:instrText>
       </w:r>
       <w:r>
         <w:rPr>
@@ -5224,6 +5600,7 @@
           <w:bdr w:val="none" w:sz="0" w:space="0" w:color="auto" w:frame="1"/>
           <w:lang w:eastAsia="ru-RU"/>
         </w:rPr>
+        <w:lastRenderedPageBreak/>
         <w:t>Минусы Unreal Engine:</w:t>
       </w:r>
     </w:p>
@@ -5331,7 +5708,6 @@
           <w:szCs w:val="28"/>
           <w:lang w:eastAsia="ru-RU"/>
         </w:rPr>
-        <w:lastRenderedPageBreak/>
         <w:t>Интерфейс достаточно громоздкий с десятками элементов. Хотя если привыкнуть - логичнее чем в Unity;</w:t>
       </w:r>
     </w:p>
@@ -5453,18 +5829,7 @@
           <w:szCs w:val="28"/>
           <w:lang w:eastAsia="ru-RU"/>
         </w:rPr>
-        <w:t>За</w:t>
-      </w:r>
-      <w:bookmarkStart w:id="4" w:name="_GoBack"/>
-      <w:bookmarkEnd w:id="4"/>
-      <w:r>
-        <w:rPr>
-          <w:rFonts w:ascii="Times New Roman" w:eastAsia="Times New Roman" w:hAnsi="Times New Roman" w:cs="Times New Roman"/>
-          <w:sz w:val="28"/>
-          <w:szCs w:val="28"/>
-          <w:lang w:eastAsia="ru-RU"/>
-        </w:rPr>
-        <w:t>мечены проблемы с производительностью</w:t>
+        <w:t>Замечены проблемы с производительностью</w:t>
       </w:r>
       <w:r>
         <w:rPr>
@@ -5500,6 +5865,7 @@
           <w:szCs w:val="28"/>
           <w:lang w:val="en-US" w:eastAsia="ru-RU"/>
         </w:rPr>
+        <w:instrText xml:space="preserve"> \* MERGEFORMAT </w:instrText>
       </w:r>
       <w:r>
         <w:rPr>
@@ -5508,6 +5874,68 @@
           <w:szCs w:val="28"/>
           <w:lang w:val="en-US" w:eastAsia="ru-RU"/>
         </w:rPr>
+      </w:r>
+      <w:r>
+        <w:rPr>
+          <w:rFonts w:ascii="Times New Roman" w:eastAsia="Times New Roman" w:hAnsi="Times New Roman" w:cs="Times New Roman"/>
+          <w:sz w:val="28"/>
+          <w:szCs w:val="28"/>
+          <w:lang w:val="en-US" w:eastAsia="ru-RU"/>
+        </w:rPr>
+        <w:fldChar w:fldCharType="separate"/>
+      </w:r>
+      <w:r>
+        <w:rPr>
+          <w:rFonts w:ascii="Times New Roman" w:eastAsia="Times New Roman" w:hAnsi="Times New Roman" w:cs="Times New Roman"/>
+          <w:sz w:val="28"/>
+          <w:szCs w:val="28"/>
+          <w:lang w:val="en-US" w:eastAsia="ru-RU"/>
+        </w:rPr>
+        <w:t>3</w:t>
+      </w:r>
+      <w:r>
+        <w:rPr>
+          <w:rFonts w:ascii="Times New Roman" w:eastAsia="Times New Roman" w:hAnsi="Times New Roman" w:cs="Times New Roman"/>
+          <w:sz w:val="28"/>
+          <w:szCs w:val="28"/>
+          <w:lang w:val="en-US" w:eastAsia="ru-RU"/>
+        </w:rPr>
+        <w:fldChar w:fldCharType="end"/>
+      </w:r>
+      <w:r>
+        <w:rPr>
+          <w:rFonts w:ascii="Times New Roman" w:eastAsia="Times New Roman" w:hAnsi="Times New Roman" w:cs="Times New Roman"/>
+          <w:sz w:val="28"/>
+          <w:szCs w:val="28"/>
+          <w:lang w:val="en-US" w:eastAsia="ru-RU"/>
+        </w:rPr>
+        <w:t>,</w:t>
+      </w:r>
+      <w:r>
+        <w:rPr>
+          <w:rFonts w:ascii="Times New Roman" w:eastAsia="Times New Roman" w:hAnsi="Times New Roman" w:cs="Times New Roman"/>
+          <w:sz w:val="28"/>
+          <w:szCs w:val="28"/>
+          <w:lang w:val="en-US" w:eastAsia="ru-RU"/>
+        </w:rPr>
+        <w:fldChar w:fldCharType="begin"/>
+      </w:r>
+      <w:r>
+        <w:rPr>
+          <w:rFonts w:ascii="Times New Roman" w:eastAsia="Times New Roman" w:hAnsi="Times New Roman" w:cs="Times New Roman"/>
+          <w:sz w:val="28"/>
+          <w:szCs w:val="28"/>
+          <w:lang w:val="en-US" w:eastAsia="ru-RU"/>
+        </w:rPr>
+        <w:instrText xml:space="preserve"> REF _Ref118122634 \r \h </w:instrText>
+      </w:r>
+      <w:r>
+        <w:rPr>
+          <w:rFonts w:ascii="Times New Roman" w:eastAsia="Times New Roman" w:hAnsi="Times New Roman" w:cs="Times New Roman"/>
+          <w:sz w:val="28"/>
+          <w:szCs w:val="28"/>
+          <w:lang w:val="en-US" w:eastAsia="ru-RU"/>
+        </w:rPr>
         <w:instrText xml:space="preserve"> \* MERGEFORMAT </w:instrText>
       </w:r>
       <w:r>
@@ -5517,69 +5945,6 @@
           <w:szCs w:val="28"/>
           <w:lang w:val="en-US" w:eastAsia="ru-RU"/>
         </w:rPr>
-        <w:fldChar w:fldCharType="separate"/>
-      </w:r>
-      <w:r>
-        <w:rPr>
-          <w:rFonts w:ascii="Times New Roman" w:eastAsia="Times New Roman" w:hAnsi="Times New Roman" w:cs="Times New Roman"/>
-          <w:sz w:val="28"/>
-          <w:szCs w:val="28"/>
-          <w:lang w:val="en-US" w:eastAsia="ru-RU"/>
-        </w:rPr>
-        <w:t>3</w:t>
-      </w:r>
-      <w:r>
-        <w:rPr>
-          <w:rFonts w:ascii="Times New Roman" w:eastAsia="Times New Roman" w:hAnsi="Times New Roman" w:cs="Times New Roman"/>
-          <w:sz w:val="28"/>
-          <w:szCs w:val="28"/>
-          <w:lang w:val="en-US" w:eastAsia="ru-RU"/>
-        </w:rPr>
-        <w:fldChar w:fldCharType="end"/>
-      </w:r>
-      <w:r>
-        <w:rPr>
-          <w:rFonts w:ascii="Times New Roman" w:eastAsia="Times New Roman" w:hAnsi="Times New Roman" w:cs="Times New Roman"/>
-          <w:sz w:val="28"/>
-          <w:szCs w:val="28"/>
-          <w:lang w:val="en-US" w:eastAsia="ru-RU"/>
-        </w:rPr>
-        <w:t>,</w:t>
-      </w:r>
-      <w:r>
-        <w:rPr>
-          <w:rFonts w:ascii="Times New Roman" w:eastAsia="Times New Roman" w:hAnsi="Times New Roman" w:cs="Times New Roman"/>
-          <w:sz w:val="28"/>
-          <w:szCs w:val="28"/>
-          <w:lang w:val="en-US" w:eastAsia="ru-RU"/>
-        </w:rPr>
-        <w:fldChar w:fldCharType="begin"/>
-      </w:r>
-      <w:r>
-        <w:rPr>
-          <w:rFonts w:ascii="Times New Roman" w:eastAsia="Times New Roman" w:hAnsi="Times New Roman" w:cs="Times New Roman"/>
-          <w:sz w:val="28"/>
-          <w:szCs w:val="28"/>
-          <w:lang w:val="en-US" w:eastAsia="ru-RU"/>
-        </w:rPr>
-        <w:instrText xml:space="preserve"> REF _Ref118122634 \r \h </w:instrText>
-      </w:r>
-      <w:r>
-        <w:rPr>
-          <w:rFonts w:ascii="Times New Roman" w:eastAsia="Times New Roman" w:hAnsi="Times New Roman" w:cs="Times New Roman"/>
-          <w:sz w:val="28"/>
-          <w:szCs w:val="28"/>
-          <w:lang w:val="en-US" w:eastAsia="ru-RU"/>
-        </w:rPr>
-      </w:r>
-      <w:r>
-        <w:rPr>
-          <w:rFonts w:ascii="Times New Roman" w:eastAsia="Times New Roman" w:hAnsi="Times New Roman" w:cs="Times New Roman"/>
-          <w:sz w:val="28"/>
-          <w:szCs w:val="28"/>
-          <w:lang w:val="en-US" w:eastAsia="ru-RU"/>
-        </w:rPr>
-        <w:instrText xml:space="preserve"> \* MERGEFORMAT </w:instrText>
       </w:r>
       <w:r>
         <w:rPr>
@@ -5678,7 +6043,7 @@
           <w:szCs w:val="28"/>
         </w:rPr>
       </w:pPr>
-      <w:bookmarkStart w:id="5" w:name="_Toc118123500"/>
+      <w:bookmarkStart w:id="7" w:name="_Toc118220342"/>
       <w:r>
         <w:rPr>
           <w:rFonts w:ascii="Times New Roman" w:hAnsi="Times New Roman" w:cs="Times New Roman"/>
@@ -5722,7 +6087,7 @@
         </w:rPr>
         <w:t>Studio</w:t>
       </w:r>
-      <w:bookmarkEnd w:id="5"/>
+      <w:bookmarkEnd w:id="7"/>
     </w:p>
     <w:p>
       <w:pPr>
@@ -5805,15 +6170,15 @@
           <w:szCs w:val="28"/>
           <w:lang w:eastAsia="ru-RU"/>
         </w:rPr>
-      </w:r>
-      <w:r>
-        <w:rPr>
-          <w:rFonts w:ascii="Times New Roman" w:eastAsia="Times New Roman" w:hAnsi="Times New Roman" w:cs="Times New Roman"/>
-          <w:sz w:val="28"/>
-          <w:szCs w:val="28"/>
-          <w:lang w:eastAsia="ru-RU"/>
-        </w:rPr>
         <w:instrText xml:space="preserve"> \* MERGEFORMAT </w:instrText>
+      </w:r>
+      <w:r>
+        <w:rPr>
+          <w:rFonts w:ascii="Times New Roman" w:eastAsia="Times New Roman" w:hAnsi="Times New Roman" w:cs="Times New Roman"/>
+          <w:sz w:val="28"/>
+          <w:szCs w:val="28"/>
+          <w:lang w:eastAsia="ru-RU"/>
+        </w:rPr>
       </w:r>
       <w:r>
         <w:rPr>
@@ -6024,30 +6389,126 @@
           <w:rFonts w:ascii="Times New Roman" w:hAnsi="Times New Roman" w:cs="Times New Roman"/>
           <w:sz w:val="28"/>
           <w:szCs w:val="28"/>
-        </w:rPr>
-      </w:pPr>
-      <w:r>
-        <w:rPr>
-          <w:rFonts w:ascii="Times New Roman" w:hAnsi="Times New Roman" w:cs="Times New Roman"/>
-          <w:sz w:val="28"/>
-          <w:szCs w:val="28"/>
           <w:shd w:val="clear" w:color="auto" w:fill="FFFFFF"/>
         </w:rPr>
-        <w:t>Интерфейс Game Maker объединяет в себе редакторы спрайтов, объектов, комнат, скриптов, а также тайм-лайнов (последовательностей действий с привязкой по времени), путей (маршрутов) движения и констант.</w:t>
-      </w:r>
-    </w:p>
-    <w:p>
-      <w:pPr>
+      </w:pPr>
+      <w:r>
+        <w:rPr>
+          <w:rFonts w:ascii="Times New Roman" w:hAnsi="Times New Roman" w:cs="Times New Roman"/>
+          <w:sz w:val="28"/>
+          <w:szCs w:val="28"/>
+          <w:shd w:val="clear" w:color="auto" w:fill="FFFFFF"/>
+        </w:rPr>
+        <w:t>Интерфейс Game Maker</w:t>
+      </w:r>
+      <w:r>
+        <w:rPr>
+          <w:rFonts w:ascii="Times New Roman" w:hAnsi="Times New Roman" w:cs="Times New Roman"/>
+          <w:sz w:val="28"/>
+          <w:szCs w:val="28"/>
+          <w:shd w:val="clear" w:color="auto" w:fill="FFFFFF"/>
+        </w:rPr>
+        <w:t xml:space="preserve"> (</w:t>
+      </w:r>
+      <w:r>
+        <w:rPr>
+          <w:rFonts w:ascii="Times New Roman" w:hAnsi="Times New Roman" w:cs="Times New Roman"/>
+          <w:sz w:val="28"/>
+          <w:szCs w:val="28"/>
+          <w:shd w:val="clear" w:color="auto" w:fill="FFFFFF"/>
+        </w:rPr>
+        <w:fldChar w:fldCharType="begin"/>
+      </w:r>
+      <w:r>
+        <w:rPr>
+          <w:rFonts w:ascii="Times New Roman" w:hAnsi="Times New Roman" w:cs="Times New Roman"/>
+          <w:sz w:val="28"/>
+          <w:szCs w:val="28"/>
+          <w:shd w:val="clear" w:color="auto" w:fill="FFFFFF"/>
+        </w:rPr>
+        <w:instrText xml:space="preserve"> REF _Ref118219806 \h  \* MERGEFORMAT </w:instrText>
+      </w:r>
+      <w:r>
+        <w:rPr>
+          <w:rFonts w:ascii="Times New Roman" w:hAnsi="Times New Roman" w:cs="Times New Roman"/>
+          <w:sz w:val="28"/>
+          <w:szCs w:val="28"/>
+          <w:shd w:val="clear" w:color="auto" w:fill="FFFFFF"/>
+        </w:rPr>
+      </w:r>
+      <w:r>
+        <w:rPr>
+          <w:rFonts w:ascii="Times New Roman" w:hAnsi="Times New Roman" w:cs="Times New Roman"/>
+          <w:sz w:val="28"/>
+          <w:szCs w:val="28"/>
+          <w:shd w:val="clear" w:color="auto" w:fill="FFFFFF"/>
+        </w:rPr>
+        <w:fldChar w:fldCharType="separate"/>
+      </w:r>
+      <w:r>
+        <w:rPr>
+          <w:rFonts w:ascii="Times New Roman" w:hAnsi="Times New Roman" w:cs="Times New Roman"/>
+          <w:sz w:val="28"/>
+          <w:szCs w:val="28"/>
+        </w:rPr>
+        <w:t xml:space="preserve">рис. </w:t>
+      </w:r>
+      <w:r>
+        <w:rPr>
+          <w:rFonts w:ascii="Times New Roman" w:hAnsi="Times New Roman" w:cs="Times New Roman"/>
+          <w:noProof/>
+          <w:sz w:val="28"/>
+          <w:szCs w:val="28"/>
+        </w:rPr>
+        <w:t>3</w:t>
+      </w:r>
+      <w:r>
+        <w:rPr>
+          <w:rFonts w:ascii="Times New Roman" w:hAnsi="Times New Roman" w:cs="Times New Roman"/>
+          <w:sz w:val="28"/>
+          <w:szCs w:val="28"/>
+          <w:shd w:val="clear" w:color="auto" w:fill="FFFFFF"/>
+        </w:rPr>
+        <w:fldChar w:fldCharType="end"/>
+      </w:r>
+      <w:r>
+        <w:rPr>
+          <w:rFonts w:ascii="Times New Roman" w:hAnsi="Times New Roman" w:cs="Times New Roman"/>
+          <w:sz w:val="28"/>
+          <w:szCs w:val="28"/>
+          <w:shd w:val="clear" w:color="auto" w:fill="FFFFFF"/>
+        </w:rPr>
+        <w:t>)</w:t>
+      </w:r>
+      <w:r>
+        <w:rPr>
+          <w:rFonts w:ascii="Times New Roman" w:hAnsi="Times New Roman" w:cs="Times New Roman"/>
+          <w:sz w:val="28"/>
+          <w:szCs w:val="28"/>
+          <w:shd w:val="clear" w:color="auto" w:fill="FFFFFF"/>
+        </w:rPr>
+        <w:t xml:space="preserve"> объединяет в себе редакторы спрайтов, объектов, комнат, скриптов, а также тайм-лайнов (последовательностей действий с привязкой по времени), путей (маршрутов) движения и констант.</w:t>
+      </w:r>
+    </w:p>
+    <w:p>
+      <w:pPr>
+        <w:spacing w:after="0" w:line="360" w:lineRule="auto"/>
+        <w:ind w:right="-1" w:firstLine="709"/>
+        <w:jc w:val="both"/>
+        <w:rPr>
+          <w:rFonts w:ascii="Times New Roman" w:hAnsi="Times New Roman" w:cs="Times New Roman"/>
+          <w:sz w:val="28"/>
+          <w:szCs w:val="28"/>
+        </w:rPr>
+      </w:pPr>
+    </w:p>
+    <w:p>
+      <w:pPr>
+        <w:keepNext/>
         <w:shd w:val="clear" w:color="auto" w:fill="FFFFFF"/>
         <w:spacing w:after="0" w:line="360" w:lineRule="auto"/>
         <w:ind w:right="-1"/>
         <w:textAlignment w:val="baseline"/>
-        <w:rPr>
-          <w:rFonts w:ascii="Times New Roman" w:eastAsia="Times New Roman" w:hAnsi="Times New Roman" w:cs="Times New Roman"/>
-          <w:sz w:val="28"/>
-          <w:szCs w:val="28"/>
-          <w:lang w:eastAsia="ru-RU"/>
-        </w:rPr>
       </w:pPr>
       <w:r>
         <w:rPr>
@@ -6058,7 +6519,7 @@
           <w:lang w:eastAsia="ru-RU"/>
         </w:rPr>
         <w:drawing>
-          <wp:inline distT="0" distB="0" distL="0" distR="0" wp14:anchorId="71A75D60" wp14:editId="3CB620C3">
+          <wp:inline distT="0" distB="0" distL="0" distR="0" wp14:anchorId="42B6C06F" wp14:editId="780147ED">
             <wp:extent cx="5940425" cy="3225854"/>
             <wp:effectExtent l="0" t="0" r="3175" b="0"/>
             <wp:docPr id="6" name="Рисунок 6" descr="https://habrastorage.org/r/w1560/webt/6m/fo/qh/6mfoqhuukv_5xwdekbtstznpbue.png"/>
@@ -6109,63 +6570,97 @@
     </w:p>
     <w:p>
       <w:pPr>
-        <w:pStyle w:val="a3"/>
-        <w:spacing w:line="360" w:lineRule="auto"/>
-        <w:ind w:right="-1" w:firstLine="709"/>
+        <w:pStyle w:val="af2"/>
         <w:jc w:val="center"/>
         <w:rPr>
-          <w:rFonts w:ascii="Times New Roman" w:hAnsi="Times New Roman" w:cs="Times New Roman"/>
+          <w:rFonts w:ascii="Times New Roman" w:eastAsia="Times New Roman" w:hAnsi="Times New Roman" w:cs="Times New Roman"/>
+          <w:b w:val="0"/>
           <w:i/>
-          <w:sz w:val="28"/>
-          <w:szCs w:val="28"/>
-        </w:rPr>
-      </w:pPr>
-      <w:r>
-        <w:rPr>
-          <w:rFonts w:ascii="Times New Roman" w:hAnsi="Times New Roman" w:cs="Times New Roman"/>
+          <w:color w:val="auto"/>
+          <w:sz w:val="28"/>
+          <w:szCs w:val="28"/>
+          <w:lang w:eastAsia="ru-RU"/>
+        </w:rPr>
+      </w:pPr>
+      <w:bookmarkStart w:id="8" w:name="_Ref118219806"/>
+      <w:r>
+        <w:rPr>
+          <w:rFonts w:ascii="Times New Roman" w:hAnsi="Times New Roman" w:cs="Times New Roman"/>
+          <w:b w:val="0"/>
           <w:i/>
-          <w:sz w:val="28"/>
-          <w:szCs w:val="28"/>
-        </w:rPr>
-        <w:t>Рисунок 3. Окно программы «</w:t>
-      </w:r>
-      <w:r>
-        <w:rPr>
-          <w:rFonts w:ascii="Times New Roman" w:hAnsi="Times New Roman" w:cs="Times New Roman"/>
+          <w:color w:val="auto"/>
+          <w:sz w:val="28"/>
+          <w:szCs w:val="28"/>
+        </w:rPr>
+        <w:t xml:space="preserve">Рисунок </w:t>
+      </w:r>
+      <w:r>
+        <w:rPr>
+          <w:rFonts w:ascii="Times New Roman" w:hAnsi="Times New Roman" w:cs="Times New Roman"/>
+          <w:b w:val="0"/>
           <w:i/>
-          <w:sz w:val="28"/>
-          <w:szCs w:val="28"/>
-          <w:lang w:val="en-US"/>
-        </w:rPr>
-        <w:t>GameMaker</w:t>
-      </w:r>
-      <w:r>
-        <w:rPr>
-          <w:rFonts w:ascii="Times New Roman" w:hAnsi="Times New Roman" w:cs="Times New Roman"/>
+          <w:color w:val="auto"/>
+          <w:sz w:val="28"/>
+          <w:szCs w:val="28"/>
+        </w:rPr>
+        <w:fldChar w:fldCharType="begin"/>
+      </w:r>
+      <w:r>
+        <w:rPr>
+          <w:rFonts w:ascii="Times New Roman" w:hAnsi="Times New Roman" w:cs="Times New Roman"/>
+          <w:b w:val="0"/>
           <w:i/>
-          <w:sz w:val="28"/>
-          <w:szCs w:val="28"/>
-        </w:rPr>
-        <w:t xml:space="preserve"> </w:t>
-      </w:r>
-      <w:r>
-        <w:rPr>
-          <w:rFonts w:ascii="Times New Roman" w:hAnsi="Times New Roman" w:cs="Times New Roman"/>
+          <w:color w:val="auto"/>
+          <w:sz w:val="28"/>
+          <w:szCs w:val="28"/>
+        </w:rPr>
+        <w:instrText xml:space="preserve"> SEQ Рисунок \* ARABIC </w:instrText>
+      </w:r>
+      <w:r>
+        <w:rPr>
+          <w:rFonts w:ascii="Times New Roman" w:hAnsi="Times New Roman" w:cs="Times New Roman"/>
+          <w:b w:val="0"/>
           <w:i/>
-          <w:sz w:val="28"/>
-          <w:szCs w:val="28"/>
-          <w:lang w:val="en-US"/>
-        </w:rPr>
-        <w:t>Studio</w:t>
-      </w:r>
-      <w:r>
-        <w:rPr>
-          <w:rFonts w:ascii="Times New Roman" w:hAnsi="Times New Roman" w:cs="Times New Roman"/>
+          <w:color w:val="auto"/>
+          <w:sz w:val="28"/>
+          <w:szCs w:val="28"/>
+        </w:rPr>
+        <w:fldChar w:fldCharType="separate"/>
+      </w:r>
+      <w:r>
+        <w:rPr>
+          <w:rFonts w:ascii="Times New Roman" w:hAnsi="Times New Roman" w:cs="Times New Roman"/>
+          <w:b w:val="0"/>
           <w:i/>
-          <w:sz w:val="28"/>
-          <w:szCs w:val="28"/>
-        </w:rPr>
-        <w:t>»</w:t>
+          <w:noProof/>
+          <w:color w:val="auto"/>
+          <w:sz w:val="28"/>
+          <w:szCs w:val="28"/>
+        </w:rPr>
+        <w:t>3</w:t>
+      </w:r>
+      <w:r>
+        <w:rPr>
+          <w:rFonts w:ascii="Times New Roman" w:hAnsi="Times New Roman" w:cs="Times New Roman"/>
+          <w:b w:val="0"/>
+          <w:i/>
+          <w:color w:val="auto"/>
+          <w:sz w:val="28"/>
+          <w:szCs w:val="28"/>
+        </w:rPr>
+        <w:fldChar w:fldCharType="end"/>
+      </w:r>
+      <w:bookmarkEnd w:id="8"/>
+      <w:r>
+        <w:rPr>
+          <w:rFonts w:ascii="Times New Roman" w:hAnsi="Times New Roman" w:cs="Times New Roman"/>
+          <w:b w:val="0"/>
+          <w:i/>
+          <w:color w:val="auto"/>
+          <w:sz w:val="28"/>
+          <w:szCs w:val="28"/>
+        </w:rPr>
+        <w:t xml:space="preserve"> - Окно программы «GameMaker Studio»</w:t>
       </w:r>
     </w:p>
     <w:p>
@@ -6180,15 +6675,19 @@
           <w:shd w:val="clear" w:color="auto" w:fill="FFFFFF"/>
         </w:rPr>
       </w:pPr>
-      <w:r>
+    </w:p>
+    <w:p>
+      <w:pPr>
+        <w:spacing w:after="0" w:line="360" w:lineRule="auto"/>
+        <w:ind w:right="-1" w:firstLine="709"/>
+        <w:jc w:val="both"/>
         <w:rPr>
           <w:rFonts w:ascii="Times New Roman" w:hAnsi="Times New Roman" w:cs="Times New Roman"/>
           <w:sz w:val="28"/>
           <w:szCs w:val="28"/>
           <w:shd w:val="clear" w:color="auto" w:fill="FFFFFF"/>
         </w:rPr>
-        <w:t xml:space="preserve">Проблема GameMaker, и других движков типа «наведи и щелкни» в том, что разработчики более ограничены. С другой стороны, GameMaker </w:t>
-      </w:r>
+      </w:pPr>
       <w:r>
         <w:rPr>
           <w:rFonts w:ascii="Times New Roman" w:hAnsi="Times New Roman" w:cs="Times New Roman"/>
@@ -6197,7 +6696,7 @@
           <w:shd w:val="clear" w:color="auto" w:fill="FFFFFF"/>
         </w:rPr>
         <w:lastRenderedPageBreak/>
-        <w:t>популярен, потому что позволяет создать игру без предварительных навыков программирования</w:t>
+        <w:t>Проблема GameMaker, и других движков типа «наведи и щелкни» в том, что разработчики более ограничены. С другой стороны, GameMaker популярен, потому что позволяет создать игру без предварительных навыков программирования</w:t>
       </w:r>
       <w:r>
         <w:rPr>
@@ -6233,6 +6732,7 @@
           <w:szCs w:val="28"/>
           <w:shd w:val="clear" w:color="auto" w:fill="FFFFFF"/>
         </w:rPr>
+        <w:instrText xml:space="preserve"> \* MERGEFORMAT </w:instrText>
       </w:r>
       <w:r>
         <w:rPr>
@@ -6241,7 +6741,6 @@
           <w:szCs w:val="28"/>
           <w:shd w:val="clear" w:color="auto" w:fill="FFFFFF"/>
         </w:rPr>
-        <w:instrText xml:space="preserve"> \* MERGEFORMAT </w:instrText>
       </w:r>
       <w:r>
         <w:rPr>
@@ -6622,15 +7121,15 @@
           <w:szCs w:val="28"/>
           <w:lang w:eastAsia="ru-RU"/>
         </w:rPr>
-      </w:r>
-      <w:r>
-        <w:rPr>
-          <w:rFonts w:ascii="Times New Roman" w:eastAsia="Times New Roman" w:hAnsi="Times New Roman" w:cs="Times New Roman"/>
-          <w:sz w:val="28"/>
-          <w:szCs w:val="28"/>
-          <w:lang w:eastAsia="ru-RU"/>
-        </w:rPr>
         <w:instrText xml:space="preserve"> \* MERGEFORMAT </w:instrText>
+      </w:r>
+      <w:r>
+        <w:rPr>
+          <w:rFonts w:ascii="Times New Roman" w:eastAsia="Times New Roman" w:hAnsi="Times New Roman" w:cs="Times New Roman"/>
+          <w:sz w:val="28"/>
+          <w:szCs w:val="28"/>
+          <w:lang w:eastAsia="ru-RU"/>
+        </w:rPr>
       </w:r>
       <w:r>
         <w:rPr>
@@ -7033,43 +7532,7 @@
           <w:szCs w:val="28"/>
           <w:lang w:eastAsia="ru-RU"/>
         </w:rPr>
-        <w:t xml:space="preserve">Возможность создавать только 2d игры, при этом </w:t>
-      </w:r>
-      <w:r>
-        <w:rPr>
-          <w:rFonts w:ascii="Times New Roman" w:eastAsia="Times New Roman" w:hAnsi="Times New Roman" w:cs="Times New Roman"/>
-          <w:sz w:val="28"/>
-          <w:szCs w:val="28"/>
-          <w:lang w:eastAsia="ru-RU"/>
-        </w:rPr>
-        <w:t>они уступают</w:t>
-      </w:r>
-      <w:r>
-        <w:rPr>
-          <w:rFonts w:ascii="Times New Roman" w:eastAsia="Times New Roman" w:hAnsi="Times New Roman" w:cs="Times New Roman"/>
-          <w:sz w:val="28"/>
-          <w:szCs w:val="28"/>
-          <w:lang w:eastAsia="ru-RU"/>
-        </w:rPr>
-        <w:t xml:space="preserve"> 2</w:t>
-      </w:r>
-      <w:r>
-        <w:rPr>
-          <w:rFonts w:ascii="Times New Roman" w:eastAsia="Times New Roman" w:hAnsi="Times New Roman" w:cs="Times New Roman"/>
-          <w:sz w:val="28"/>
-          <w:szCs w:val="28"/>
-          <w:lang w:val="en-US" w:eastAsia="ru-RU"/>
-        </w:rPr>
-        <w:t>d</w:t>
-      </w:r>
-      <w:r>
-        <w:rPr>
-          <w:rFonts w:ascii="Times New Roman" w:eastAsia="Times New Roman" w:hAnsi="Times New Roman" w:cs="Times New Roman"/>
-          <w:sz w:val="28"/>
-          <w:szCs w:val="28"/>
-          <w:lang w:eastAsia="ru-RU"/>
-        </w:rPr>
-        <w:t xml:space="preserve"> играм на других движках. Есть ограниченная поддержка 3d, но она в основном не используется;</w:t>
+        <w:t>Возможность создавать только 2d игры. Есть ограниченная поддержка 3d, но она в основном не используется;</w:t>
       </w:r>
     </w:p>
     <w:p>
@@ -7313,14 +7776,6 @@
           <w:szCs w:val="28"/>
           <w:lang w:eastAsia="ru-RU"/>
         </w:rPr>
-      </w:r>
-      <w:r>
-        <w:rPr>
-          <w:rFonts w:ascii="Times New Roman" w:eastAsia="Times New Roman" w:hAnsi="Times New Roman" w:cs="Times New Roman"/>
-          <w:sz w:val="28"/>
-          <w:szCs w:val="28"/>
-          <w:lang w:eastAsia="ru-RU"/>
-        </w:rPr>
         <w:instrText xml:space="preserve"> \* MERGEFORMAT </w:instrText>
       </w:r>
       <w:r>
@@ -7330,6 +7785,14 @@
           <w:szCs w:val="28"/>
           <w:lang w:eastAsia="ru-RU"/>
         </w:rPr>
+      </w:r>
+      <w:r>
+        <w:rPr>
+          <w:rFonts w:ascii="Times New Roman" w:eastAsia="Times New Roman" w:hAnsi="Times New Roman" w:cs="Times New Roman"/>
+          <w:sz w:val="28"/>
+          <w:szCs w:val="28"/>
+          <w:lang w:eastAsia="ru-RU"/>
+        </w:rPr>
         <w:fldChar w:fldCharType="separate"/>
       </w:r>
       <w:r>
@@ -7384,14 +7847,6 @@
           <w:szCs w:val="28"/>
           <w:lang w:eastAsia="ru-RU"/>
         </w:rPr>
-      </w:r>
-      <w:r>
-        <w:rPr>
-          <w:rFonts w:ascii="Times New Roman" w:eastAsia="Times New Roman" w:hAnsi="Times New Roman" w:cs="Times New Roman"/>
-          <w:sz w:val="28"/>
-          <w:szCs w:val="28"/>
-          <w:lang w:eastAsia="ru-RU"/>
-        </w:rPr>
         <w:instrText xml:space="preserve"> \* MERGEFORMAT </w:instrText>
       </w:r>
       <w:r>
@@ -7401,6 +7856,14 @@
           <w:szCs w:val="28"/>
           <w:lang w:eastAsia="ru-RU"/>
         </w:rPr>
+      </w:r>
+      <w:r>
+        <w:rPr>
+          <w:rFonts w:ascii="Times New Roman" w:eastAsia="Times New Roman" w:hAnsi="Times New Roman" w:cs="Times New Roman"/>
+          <w:sz w:val="28"/>
+          <w:szCs w:val="28"/>
+          <w:lang w:eastAsia="ru-RU"/>
+        </w:rPr>
         <w:fldChar w:fldCharType="separate"/>
       </w:r>
       <w:r>
@@ -7430,17 +7893,6 @@
         </w:rPr>
         <w:t>].</w:t>
       </w:r>
-    </w:p>
-    <w:p>
-      <w:pPr>
-        <w:spacing w:line="360" w:lineRule="auto"/>
-        <w:rPr>
-          <w:rFonts w:ascii="Times New Roman" w:eastAsia="Times New Roman" w:hAnsi="Times New Roman" w:cs="Times New Roman"/>
-          <w:sz w:val="28"/>
-          <w:szCs w:val="28"/>
-          <w:lang w:eastAsia="ru-RU"/>
-        </w:rPr>
-      </w:pPr>
       <w:r>
         <w:rPr>
           <w:rFonts w:ascii="Times New Roman" w:eastAsia="Times New Roman" w:hAnsi="Times New Roman" w:cs="Times New Roman"/>
@@ -7464,7 +7916,7 @@
           <w:szCs w:val="28"/>
         </w:rPr>
       </w:pPr>
-      <w:bookmarkStart w:id="6" w:name="_Toc118123501"/>
+      <w:bookmarkStart w:id="9" w:name="_Toc118220343"/>
       <w:r>
         <w:rPr>
           <w:rFonts w:ascii="Times New Roman" w:hAnsi="Times New Roman" w:cs="Times New Roman"/>
@@ -7487,7 +7939,7 @@
         </w:rPr>
         <w:t>Godot</w:t>
       </w:r>
-      <w:bookmarkEnd w:id="6"/>
+      <w:bookmarkEnd w:id="9"/>
     </w:p>
     <w:p>
       <w:pPr>
@@ -7505,66 +7957,160 @@
       </w:pPr>
       <w:r>
         <w:rPr>
-          <w:rFonts w:ascii="Times New Roman" w:hAnsi="Times New Roman" w:cs="Times New Roman"/>
-          <w:sz w:val="28"/>
-          <w:szCs w:val="28"/>
-          <w:shd w:val="clear" w:color="auto" w:fill="FFFFFF"/>
-        </w:rPr>
-        <w:t xml:space="preserve">Открытый кроссплатформенный </w:t>
-      </w:r>
-      <w:r>
-        <w:rPr>
-          <w:rFonts w:ascii="Times New Roman" w:hAnsi="Times New Roman" w:cs="Times New Roman"/>
-          <w:sz w:val="28"/>
-          <w:szCs w:val="28"/>
-          <w:shd w:val="clear" w:color="auto" w:fill="FFFFFF"/>
-        </w:rPr>
-        <w:t xml:space="preserve">бесплатный </w:t>
-      </w:r>
-      <w:r>
-        <w:rPr>
-          <w:rFonts w:ascii="Times New Roman" w:hAnsi="Times New Roman" w:cs="Times New Roman"/>
-          <w:sz w:val="28"/>
-          <w:szCs w:val="28"/>
-          <w:shd w:val="clear" w:color="auto" w:fill="FFFFFF"/>
-        </w:rPr>
-        <w:t>2D и 3D игровой движок под лицензией MIT, который разрабатывается сооб</w:t>
-      </w:r>
-      <w:r>
-        <w:rPr>
-          <w:rFonts w:ascii="Times New Roman" w:hAnsi="Times New Roman" w:cs="Times New Roman"/>
-          <w:sz w:val="28"/>
-          <w:szCs w:val="28"/>
-          <w:shd w:val="clear" w:color="auto" w:fill="FFFFFF"/>
-        </w:rPr>
-        <w:t>ществом Godot Engine Community.</w:t>
-      </w:r>
-      <w:r>
-        <w:rPr>
-          <w:rFonts w:ascii="Times New Roman" w:hAnsi="Times New Roman" w:cs="Times New Roman"/>
-          <w:sz w:val="28"/>
-          <w:szCs w:val="28"/>
-          <w:shd w:val="clear" w:color="auto" w:fill="FFFFFF"/>
+          <w:rFonts w:ascii="Times New Roman" w:eastAsia="Times New Roman" w:hAnsi="Times New Roman" w:cs="Times New Roman"/>
+          <w:sz w:val="28"/>
+          <w:szCs w:val="28"/>
+          <w:lang w:val="en-US" w:eastAsia="ru-RU"/>
+        </w:rPr>
+        <w:t>Godot</w:t>
+      </w:r>
+      <w:r>
+        <w:rPr>
+          <w:rFonts w:ascii="Times New Roman" w:eastAsia="Times New Roman" w:hAnsi="Times New Roman" w:cs="Times New Roman"/>
+          <w:sz w:val="28"/>
+          <w:szCs w:val="28"/>
+          <w:lang w:eastAsia="ru-RU"/>
+        </w:rPr>
+        <w:t xml:space="preserve"> - </w:t>
+      </w:r>
+      <w:r>
+        <w:rPr>
+          <w:rFonts w:ascii="Times New Roman" w:eastAsia="Times New Roman" w:hAnsi="Times New Roman" w:cs="Times New Roman"/>
+          <w:sz w:val="28"/>
+          <w:szCs w:val="28"/>
+          <w:lang w:eastAsia="ru-RU"/>
+        </w:rPr>
+        <w:t>о</w:t>
+      </w:r>
+      <w:r>
+        <w:rPr>
+          <w:rFonts w:ascii="Times New Roman" w:eastAsia="Times New Roman" w:hAnsi="Times New Roman" w:cs="Times New Roman"/>
+          <w:sz w:val="28"/>
+          <w:szCs w:val="28"/>
+          <w:lang w:eastAsia="ru-RU"/>
+        </w:rPr>
+        <w:t>дин из самых современных и, наверное, самый нашумевший движок</w:t>
+      </w:r>
+      <w:r>
+        <w:rPr>
+          <w:rFonts w:ascii="Times New Roman" w:eastAsia="Times New Roman" w:hAnsi="Times New Roman" w:cs="Times New Roman"/>
+          <w:sz w:val="28"/>
+          <w:szCs w:val="28"/>
+          <w:lang w:eastAsia="ru-RU"/>
+        </w:rPr>
+        <w:t xml:space="preserve"> (</w:t>
+      </w:r>
+      <w:r>
+        <w:rPr>
+          <w:rFonts w:ascii="Times New Roman" w:eastAsia="Times New Roman" w:hAnsi="Times New Roman" w:cs="Times New Roman"/>
+          <w:sz w:val="28"/>
+          <w:szCs w:val="28"/>
+          <w:lang w:eastAsia="ru-RU"/>
+        </w:rPr>
+        <w:fldChar w:fldCharType="begin"/>
+      </w:r>
+      <w:r>
+        <w:rPr>
+          <w:rFonts w:ascii="Times New Roman" w:eastAsia="Times New Roman" w:hAnsi="Times New Roman" w:cs="Times New Roman"/>
+          <w:sz w:val="28"/>
+          <w:szCs w:val="28"/>
+          <w:lang w:eastAsia="ru-RU"/>
+        </w:rPr>
+        <w:instrText xml:space="preserve"> REF _Ref118223699 \h </w:instrText>
+      </w:r>
+      <w:r>
+        <w:rPr>
+          <w:rFonts w:ascii="Times New Roman" w:eastAsia="Times New Roman" w:hAnsi="Times New Roman" w:cs="Times New Roman"/>
+          <w:sz w:val="28"/>
+          <w:szCs w:val="28"/>
+          <w:lang w:eastAsia="ru-RU"/>
+        </w:rPr>
+      </w:r>
+      <w:r>
+        <w:rPr>
+          <w:rFonts w:ascii="Times New Roman" w:eastAsia="Times New Roman" w:hAnsi="Times New Roman" w:cs="Times New Roman"/>
+          <w:sz w:val="28"/>
+          <w:szCs w:val="28"/>
+          <w:lang w:eastAsia="ru-RU"/>
+        </w:rPr>
+        <w:instrText xml:space="preserve"> \* MERGEFORMAT </w:instrText>
+      </w:r>
+      <w:r>
+        <w:rPr>
+          <w:rFonts w:ascii="Times New Roman" w:eastAsia="Times New Roman" w:hAnsi="Times New Roman" w:cs="Times New Roman"/>
+          <w:sz w:val="28"/>
+          <w:szCs w:val="28"/>
+          <w:lang w:eastAsia="ru-RU"/>
+        </w:rPr>
+        <w:fldChar w:fldCharType="separate"/>
+      </w:r>
+      <w:r>
+        <w:rPr>
+          <w:rFonts w:ascii="Times New Roman" w:hAnsi="Times New Roman" w:cs="Times New Roman"/>
+          <w:sz w:val="28"/>
+          <w:szCs w:val="28"/>
+        </w:rPr>
+        <w:t>р</w:t>
+      </w:r>
+      <w:r>
+        <w:rPr>
+          <w:rFonts w:ascii="Times New Roman" w:hAnsi="Times New Roman" w:cs="Times New Roman"/>
+          <w:sz w:val="28"/>
+          <w:szCs w:val="28"/>
+        </w:rPr>
+        <w:t>ис</w:t>
+      </w:r>
+      <w:r>
+        <w:rPr>
+          <w:rFonts w:ascii="Times New Roman" w:hAnsi="Times New Roman" w:cs="Times New Roman"/>
+          <w:sz w:val="28"/>
+          <w:szCs w:val="28"/>
+        </w:rPr>
+        <w:t>.</w:t>
+      </w:r>
+      <w:r>
+        <w:rPr>
+          <w:rFonts w:ascii="Times New Roman" w:hAnsi="Times New Roman" w:cs="Times New Roman"/>
+          <w:sz w:val="28"/>
+          <w:szCs w:val="28"/>
         </w:rPr>
         <w:t xml:space="preserve"> </w:t>
       </w:r>
       <w:r>
         <w:rPr>
-          <w:rFonts w:ascii="Times New Roman" w:eastAsia="Times New Roman" w:hAnsi="Times New Roman" w:cs="Times New Roman"/>
-          <w:sz w:val="28"/>
-          <w:szCs w:val="28"/>
-          <w:lang w:eastAsia="ru-RU"/>
-        </w:rPr>
-        <w:t>Появился в 2014 году, стабильная версия 2.0 вышла в 2016. В 2018 разработчики добавили поддержку 3d и движок получил название версии 3.0.</w:t>
-      </w:r>
-      <w:r>
-        <w:rPr>
-          <w:rFonts w:ascii="Times New Roman" w:eastAsia="Times New Roman" w:hAnsi="Times New Roman" w:cs="Times New Roman"/>
-          <w:sz w:val="28"/>
-          <w:szCs w:val="28"/>
-          <w:lang w:eastAsia="ru-RU"/>
-        </w:rPr>
-        <w:t xml:space="preserve"> </w:t>
+          <w:rFonts w:ascii="Times New Roman" w:hAnsi="Times New Roman" w:cs="Times New Roman"/>
+          <w:noProof/>
+          <w:sz w:val="28"/>
+          <w:szCs w:val="28"/>
+        </w:rPr>
+        <w:t>4</w:t>
+      </w:r>
+      <w:r>
+        <w:rPr>
+          <w:rFonts w:ascii="Times New Roman" w:eastAsia="Times New Roman" w:hAnsi="Times New Roman" w:cs="Times New Roman"/>
+          <w:sz w:val="28"/>
+          <w:szCs w:val="28"/>
+          <w:lang w:eastAsia="ru-RU"/>
+        </w:rPr>
+        <w:fldChar w:fldCharType="end"/>
+      </w:r>
+      <w:r>
+        <w:rPr>
+          <w:rFonts w:ascii="Times New Roman" w:eastAsia="Times New Roman" w:hAnsi="Times New Roman" w:cs="Times New Roman"/>
+          <w:sz w:val="28"/>
+          <w:szCs w:val="28"/>
+          <w:lang w:eastAsia="ru-RU"/>
+        </w:rPr>
+        <w:t>)</w:t>
+      </w:r>
+      <w:r>
+        <w:rPr>
+          <w:rFonts w:ascii="Times New Roman" w:eastAsia="Times New Roman" w:hAnsi="Times New Roman" w:cs="Times New Roman"/>
+          <w:sz w:val="28"/>
+          <w:szCs w:val="28"/>
+          <w:lang w:eastAsia="ru-RU"/>
+        </w:rPr>
+        <w:t>. Часто можно увидеть статьи или ролики с названием типа "27 причин почему я выбрал Godot вмеcто Unity". Название отсылает к абсурдистской пьесе Сэмюэля Бэккета "В ожидании Годо".</w:t>
       </w:r>
     </w:p>
     <w:p>
@@ -7579,115 +8125,13 @@
           <w:shd w:val="clear" w:color="auto" w:fill="FFFFFF"/>
         </w:rPr>
       </w:pPr>
-      <w:r>
-        <w:rPr>
-          <w:rFonts w:ascii="Times New Roman" w:hAnsi="Times New Roman" w:cs="Times New Roman"/>
-          <w:sz w:val="28"/>
-          <w:szCs w:val="28"/>
-          <w:shd w:val="clear" w:color="auto" w:fill="FFFFFF"/>
-        </w:rPr>
-        <w:t>Среда разработки запускается в Linux, BSD, macOS и Windows. Godot поддерживает GDScript (свой собственный язык), C++ и C#. Плюс есть еще средство для создания привязок к другим языкам — GDNative. Сообщество поддерживает Rust, Nim, JavaScript, Haskell, Clojure, Swift и D</w:t>
-      </w:r>
-      <w:r>
-        <w:rPr>
-          <w:rFonts w:ascii="Times New Roman" w:hAnsi="Times New Roman" w:cs="Times New Roman"/>
-          <w:sz w:val="28"/>
-          <w:szCs w:val="28"/>
-          <w:shd w:val="clear" w:color="auto" w:fill="FFFFFF"/>
-        </w:rPr>
-        <w:t xml:space="preserve"> [</w:t>
-      </w:r>
-      <w:r>
-        <w:rPr>
-          <w:rFonts w:ascii="Times New Roman" w:hAnsi="Times New Roman" w:cs="Times New Roman"/>
-          <w:sz w:val="28"/>
-          <w:szCs w:val="28"/>
-          <w:shd w:val="clear" w:color="auto" w:fill="FFFFFF"/>
-        </w:rPr>
-        <w:fldChar w:fldCharType="begin"/>
-      </w:r>
-      <w:r>
-        <w:rPr>
-          <w:rFonts w:ascii="Times New Roman" w:hAnsi="Times New Roman" w:cs="Times New Roman"/>
-          <w:sz w:val="28"/>
-          <w:szCs w:val="28"/>
-          <w:shd w:val="clear" w:color="auto" w:fill="FFFFFF"/>
-        </w:rPr>
-        <w:instrText xml:space="preserve"> REF _Ref118123779 \r \h </w:instrText>
-      </w:r>
-      <w:r>
-        <w:rPr>
-          <w:rFonts w:ascii="Times New Roman" w:hAnsi="Times New Roman" w:cs="Times New Roman"/>
-          <w:sz w:val="28"/>
-          <w:szCs w:val="28"/>
-          <w:shd w:val="clear" w:color="auto" w:fill="FFFFFF"/>
-        </w:rPr>
-      </w:r>
-      <w:r>
-        <w:rPr>
-          <w:rFonts w:ascii="Times New Roman" w:hAnsi="Times New Roman" w:cs="Times New Roman"/>
-          <w:sz w:val="28"/>
-          <w:szCs w:val="28"/>
-          <w:shd w:val="clear" w:color="auto" w:fill="FFFFFF"/>
-        </w:rPr>
-        <w:instrText xml:space="preserve"> \* MERGEFORMAT </w:instrText>
-      </w:r>
-      <w:r>
-        <w:rPr>
-          <w:rFonts w:ascii="Times New Roman" w:hAnsi="Times New Roman" w:cs="Times New Roman"/>
-          <w:sz w:val="28"/>
-          <w:szCs w:val="28"/>
-          <w:shd w:val="clear" w:color="auto" w:fill="FFFFFF"/>
-        </w:rPr>
-        <w:fldChar w:fldCharType="separate"/>
-      </w:r>
-      <w:r>
-        <w:rPr>
-          <w:rFonts w:ascii="Times New Roman" w:hAnsi="Times New Roman" w:cs="Times New Roman"/>
-          <w:sz w:val="28"/>
-          <w:szCs w:val="28"/>
-          <w:shd w:val="clear" w:color="auto" w:fill="FFFFFF"/>
-        </w:rPr>
-        <w:t>5</w:t>
-      </w:r>
-      <w:r>
-        <w:rPr>
-          <w:rFonts w:ascii="Times New Roman" w:hAnsi="Times New Roman" w:cs="Times New Roman"/>
-          <w:sz w:val="28"/>
-          <w:szCs w:val="28"/>
-          <w:shd w:val="clear" w:color="auto" w:fill="FFFFFF"/>
-        </w:rPr>
-        <w:fldChar w:fldCharType="end"/>
-      </w:r>
-      <w:r>
-        <w:rPr>
-          <w:rFonts w:ascii="Times New Roman" w:hAnsi="Times New Roman" w:cs="Times New Roman"/>
-          <w:sz w:val="28"/>
-          <w:szCs w:val="28"/>
-          <w:shd w:val="clear" w:color="auto" w:fill="FFFFFF"/>
-        </w:rPr>
-        <w:t>]</w:t>
-      </w:r>
-      <w:r>
-        <w:rPr>
-          <w:rFonts w:ascii="Times New Roman" w:hAnsi="Times New Roman" w:cs="Times New Roman"/>
-          <w:sz w:val="28"/>
-          <w:szCs w:val="28"/>
-          <w:shd w:val="clear" w:color="auto" w:fill="FFFFFF"/>
-        </w:rPr>
-        <w:t>.</w:t>
-      </w:r>
-    </w:p>
-    <w:p>
-      <w:pPr>
+    </w:p>
+    <w:p>
+      <w:pPr>
+        <w:keepNext/>
         <w:spacing w:after="0" w:line="360" w:lineRule="auto"/>
         <w:ind w:right="-1"/>
         <w:jc w:val="both"/>
-        <w:rPr>
-          <w:rFonts w:ascii="Times New Roman" w:hAnsi="Times New Roman" w:cs="Times New Roman"/>
-          <w:sz w:val="28"/>
-          <w:szCs w:val="28"/>
-        </w:rPr>
       </w:pPr>
       <w:r>
         <w:rPr>
@@ -7698,7 +8142,7 @@
           <w:lang w:eastAsia="ru-RU"/>
         </w:rPr>
         <w:drawing>
-          <wp:inline distT="0" distB="0" distL="0" distR="0" wp14:anchorId="3213C078" wp14:editId="3ACB7716">
+          <wp:inline distT="0" distB="0" distL="0" distR="0" wp14:anchorId="47D47F94" wp14:editId="3E2F3D0A">
             <wp:extent cx="5940425" cy="3225854"/>
             <wp:effectExtent l="0" t="0" r="3175" b="0"/>
             <wp:docPr id="7" name="Рисунок 7" descr="https://habrastorage.org/r/w1560/webt/u5/ar/qy/u5arqybklv0gz_5jmntu3erbvjk.png"/>
@@ -7749,21 +8193,24 @@
     </w:p>
     <w:p>
       <w:pPr>
-        <w:pStyle w:val="a3"/>
-        <w:spacing w:line="360" w:lineRule="auto"/>
-        <w:ind w:right="-1" w:firstLine="709"/>
+        <w:pStyle w:val="af2"/>
         <w:jc w:val="center"/>
         <w:rPr>
           <w:rFonts w:ascii="Times New Roman" w:hAnsi="Times New Roman" w:cs="Times New Roman"/>
+          <w:b w:val="0"/>
           <w:i/>
-          <w:sz w:val="28"/>
-          <w:szCs w:val="28"/>
-        </w:rPr>
-      </w:pPr>
-      <w:r>
-        <w:rPr>
-          <w:rFonts w:ascii="Times New Roman" w:hAnsi="Times New Roman" w:cs="Times New Roman"/>
+          <w:color w:val="auto"/>
+          <w:sz w:val="28"/>
+          <w:szCs w:val="28"/>
+        </w:rPr>
+      </w:pPr>
+      <w:bookmarkStart w:id="10" w:name="_Ref118223699"/>
+      <w:r>
+        <w:rPr>
+          <w:rFonts w:ascii="Times New Roman" w:hAnsi="Times New Roman" w:cs="Times New Roman"/>
+          <w:b w:val="0"/>
           <w:i/>
+          <w:color w:val="auto"/>
           <w:sz w:val="28"/>
           <w:szCs w:val="28"/>
         </w:rPr>
@@ -7772,7 +8219,43 @@
       <w:r>
         <w:rPr>
           <w:rFonts w:ascii="Times New Roman" w:hAnsi="Times New Roman" w:cs="Times New Roman"/>
+          <w:b w:val="0"/>
           <w:i/>
+          <w:color w:val="auto"/>
+          <w:sz w:val="28"/>
+          <w:szCs w:val="28"/>
+        </w:rPr>
+        <w:fldChar w:fldCharType="begin"/>
+      </w:r>
+      <w:r>
+        <w:rPr>
+          <w:rFonts w:ascii="Times New Roman" w:hAnsi="Times New Roman" w:cs="Times New Roman"/>
+          <w:b w:val="0"/>
+          <w:i/>
+          <w:color w:val="auto"/>
+          <w:sz w:val="28"/>
+          <w:szCs w:val="28"/>
+        </w:rPr>
+        <w:instrText xml:space="preserve"> SEQ Рисунок \* ARABIC </w:instrText>
+      </w:r>
+      <w:r>
+        <w:rPr>
+          <w:rFonts w:ascii="Times New Roman" w:hAnsi="Times New Roman" w:cs="Times New Roman"/>
+          <w:b w:val="0"/>
+          <w:i/>
+          <w:color w:val="auto"/>
+          <w:sz w:val="28"/>
+          <w:szCs w:val="28"/>
+        </w:rPr>
+        <w:fldChar w:fldCharType="separate"/>
+      </w:r>
+      <w:r>
+        <w:rPr>
+          <w:rFonts w:ascii="Times New Roman" w:hAnsi="Times New Roman" w:cs="Times New Roman"/>
+          <w:b w:val="0"/>
+          <w:i/>
+          <w:noProof/>
+          <w:color w:val="auto"/>
           <w:sz w:val="28"/>
           <w:szCs w:val="28"/>
         </w:rPr>
@@ -7781,31 +8264,26 @@
       <w:r>
         <w:rPr>
           <w:rFonts w:ascii="Times New Roman" w:hAnsi="Times New Roman" w:cs="Times New Roman"/>
+          <w:b w:val="0"/>
           <w:i/>
-          <w:sz w:val="28"/>
-          <w:szCs w:val="28"/>
-        </w:rPr>
-        <w:t>. Окно программы «</w:t>
-      </w:r>
-      <w:r>
-        <w:rPr>
-          <w:rFonts w:ascii="Times New Roman" w:hAnsi="Times New Roman" w:cs="Times New Roman"/>
+          <w:color w:val="auto"/>
+          <w:sz w:val="28"/>
+          <w:szCs w:val="28"/>
+        </w:rPr>
+        <w:fldChar w:fldCharType="end"/>
+      </w:r>
+      <w:r>
+        <w:rPr>
+          <w:rFonts w:ascii="Times New Roman" w:hAnsi="Times New Roman" w:cs="Times New Roman"/>
+          <w:b w:val="0"/>
           <w:i/>
-          <w:sz w:val="28"/>
-          <w:szCs w:val="28"/>
-          <w:lang w:val="en-US"/>
-        </w:rPr>
-        <w:t>Godot</w:t>
-      </w:r>
-      <w:r>
-        <w:rPr>
-          <w:rFonts w:ascii="Times New Roman" w:hAnsi="Times New Roman" w:cs="Times New Roman"/>
-          <w:i/>
-          <w:sz w:val="28"/>
-          <w:szCs w:val="28"/>
-        </w:rPr>
-        <w:t>»</w:t>
-      </w:r>
+          <w:color w:val="auto"/>
+          <w:sz w:val="28"/>
+          <w:szCs w:val="28"/>
+        </w:rPr>
+        <w:t xml:space="preserve"> - Окно программы «Godot»</w:t>
+      </w:r>
+      <w:bookmarkEnd w:id="10"/>
     </w:p>
     <w:p>
       <w:pPr>
@@ -7815,75 +8293,12 @@
         <w:jc w:val="both"/>
         <w:textAlignment w:val="baseline"/>
         <w:rPr>
-          <w:rFonts w:ascii="Times New Roman" w:eastAsia="Times New Roman" w:hAnsi="Times New Roman" w:cs="Times New Roman"/>
-          <w:sz w:val="28"/>
-          <w:szCs w:val="28"/>
-          <w:lang w:eastAsia="ru-RU"/>
-        </w:rPr>
-      </w:pPr>
-      <w:r>
-        <w:rPr>
-          <w:rFonts w:ascii="Times New Roman" w:eastAsia="Times New Roman" w:hAnsi="Times New Roman" w:cs="Times New Roman"/>
-          <w:sz w:val="28"/>
-          <w:szCs w:val="28"/>
-          <w:lang w:eastAsia="ru-RU"/>
-        </w:rPr>
-        <w:t>Один из самых современных и</w:t>
-      </w:r>
-      <w:r>
-        <w:rPr>
-          <w:rFonts w:ascii="Times New Roman" w:eastAsia="Times New Roman" w:hAnsi="Times New Roman" w:cs="Times New Roman"/>
-          <w:sz w:val="28"/>
-          <w:szCs w:val="28"/>
-          <w:lang w:eastAsia="ru-RU"/>
-        </w:rPr>
-        <w:t>,</w:t>
-      </w:r>
-      <w:r>
-        <w:rPr>
-          <w:rFonts w:ascii="Times New Roman" w:eastAsia="Times New Roman" w:hAnsi="Times New Roman" w:cs="Times New Roman"/>
-          <w:sz w:val="28"/>
-          <w:szCs w:val="28"/>
-          <w:lang w:eastAsia="ru-RU"/>
-        </w:rPr>
-        <w:t xml:space="preserve"> наверное</w:t>
-      </w:r>
-      <w:r>
-        <w:rPr>
-          <w:rFonts w:ascii="Times New Roman" w:eastAsia="Times New Roman" w:hAnsi="Times New Roman" w:cs="Times New Roman"/>
-          <w:sz w:val="28"/>
-          <w:szCs w:val="28"/>
-          <w:lang w:eastAsia="ru-RU"/>
-        </w:rPr>
-        <w:t>,</w:t>
-      </w:r>
-      <w:r>
-        <w:rPr>
-          <w:rFonts w:ascii="Times New Roman" w:eastAsia="Times New Roman" w:hAnsi="Times New Roman" w:cs="Times New Roman"/>
-          <w:sz w:val="28"/>
-          <w:szCs w:val="28"/>
-          <w:lang w:eastAsia="ru-RU"/>
-        </w:rPr>
-        <w:t xml:space="preserve"> самый </w:t>
-      </w:r>
-      <w:r>
-        <w:rPr>
-          <w:rFonts w:ascii="Times New Roman" w:eastAsia="Times New Roman" w:hAnsi="Times New Roman" w:cs="Times New Roman"/>
-          <w:sz w:val="28"/>
-          <w:szCs w:val="28"/>
-          <w:lang w:eastAsia="ru-RU"/>
-        </w:rPr>
-        <w:t>нашумевший</w:t>
-      </w:r>
-      <w:r>
-        <w:rPr>
-          <w:rFonts w:ascii="Times New Roman" w:eastAsia="Times New Roman" w:hAnsi="Times New Roman" w:cs="Times New Roman"/>
-          <w:sz w:val="28"/>
-          <w:szCs w:val="28"/>
-          <w:lang w:eastAsia="ru-RU"/>
-        </w:rPr>
-        <w:t xml:space="preserve"> движок. Часто можно увидеть статьи или ролики с названием типа "27 причин почему я выбрал Godot вмеcто Unity". Название отсылает к абсурдистской пьесе Сэмюэля Бэккета "В ожидании Годо".</w:t>
-      </w:r>
+          <w:rFonts w:ascii="Times New Roman" w:hAnsi="Times New Roman" w:cs="Times New Roman"/>
+          <w:sz w:val="28"/>
+          <w:szCs w:val="28"/>
+          <w:shd w:val="clear" w:color="auto" w:fill="FFFFFF"/>
+        </w:rPr>
+      </w:pPr>
     </w:p>
     <w:p>
       <w:pPr>
@@ -7901,13 +8316,136 @@
       </w:pPr>
       <w:r>
         <w:rPr>
-          <w:rFonts w:ascii="Times New Roman" w:eastAsia="Times New Roman" w:hAnsi="Times New Roman" w:cs="Times New Roman"/>
-          <w:sz w:val="28"/>
-          <w:szCs w:val="28"/>
-          <w:lang w:eastAsia="ru-RU"/>
-        </w:rPr>
-        <w:t xml:space="preserve">Мультиплатформенный, имеет большие возможности в 2d и несколько ограниченные в 3d. Ожидается поддержка Vulkan API, что позволит использовать фотореалистичные текстуры и сильно улучшит качества 3d движка. Имеет много контрибьютеров, самое большое количество среди </w:t>
-      </w:r>
+          <w:rFonts w:ascii="Times New Roman" w:hAnsi="Times New Roman" w:cs="Times New Roman"/>
+          <w:sz w:val="28"/>
+          <w:szCs w:val="28"/>
+          <w:shd w:val="clear" w:color="auto" w:fill="FFFFFF"/>
+        </w:rPr>
+        <w:t xml:space="preserve">Открытый кроссплатформенный бесплатный 2D и 3D игровой движок под лицензией MIT, который разрабатывается сообществом Godot Engine Community. </w:t>
+      </w:r>
+      <w:r>
+        <w:rPr>
+          <w:rFonts w:ascii="Times New Roman" w:eastAsia="Times New Roman" w:hAnsi="Times New Roman" w:cs="Times New Roman"/>
+          <w:sz w:val="28"/>
+          <w:szCs w:val="28"/>
+          <w:lang w:eastAsia="ru-RU"/>
+        </w:rPr>
+        <w:t xml:space="preserve">Появился в 2014 году, стабильная версия 2.0 вышла в 2016. В 2018 разработчики добавили поддержку 3d и движок получил название версии 3.0. </w:t>
+      </w:r>
+    </w:p>
+    <w:p>
+      <w:pPr>
+        <w:spacing w:after="0" w:line="360" w:lineRule="auto"/>
+        <w:ind w:right="-1" w:firstLine="709"/>
+        <w:jc w:val="both"/>
+        <w:rPr>
+          <w:rFonts w:ascii="Times New Roman" w:hAnsi="Times New Roman" w:cs="Times New Roman"/>
+          <w:sz w:val="28"/>
+          <w:szCs w:val="28"/>
+          <w:shd w:val="clear" w:color="auto" w:fill="FFFFFF"/>
+        </w:rPr>
+      </w:pPr>
+      <w:r>
+        <w:rPr>
+          <w:rFonts w:ascii="Times New Roman" w:hAnsi="Times New Roman" w:cs="Times New Roman"/>
+          <w:sz w:val="28"/>
+          <w:szCs w:val="28"/>
+          <w:shd w:val="clear" w:color="auto" w:fill="FFFFFF"/>
+        </w:rPr>
+        <w:t>Среда разработки запускается в Linux, BSD, macOS и Windows. Godot поддерживает GDScript (свой собственный язык), C++ и C#. Плюс есть еще средство для создания привязок к другим языкам — GDNative. Сообщество поддерживает Rust, Nim, JavaScript, Haskell, Clojure, Swift и D [</w:t>
+      </w:r>
+      <w:r>
+        <w:rPr>
+          <w:rFonts w:ascii="Times New Roman" w:hAnsi="Times New Roman" w:cs="Times New Roman"/>
+          <w:sz w:val="28"/>
+          <w:szCs w:val="28"/>
+          <w:shd w:val="clear" w:color="auto" w:fill="FFFFFF"/>
+        </w:rPr>
+        <w:fldChar w:fldCharType="begin"/>
+      </w:r>
+      <w:r>
+        <w:rPr>
+          <w:rFonts w:ascii="Times New Roman" w:hAnsi="Times New Roman" w:cs="Times New Roman"/>
+          <w:sz w:val="28"/>
+          <w:szCs w:val="28"/>
+          <w:shd w:val="clear" w:color="auto" w:fill="FFFFFF"/>
+        </w:rPr>
+        <w:instrText xml:space="preserve"> REF _Ref118123779 \r \h  \* MERGEFORMAT </w:instrText>
+      </w:r>
+      <w:r>
+        <w:rPr>
+          <w:rFonts w:ascii="Times New Roman" w:hAnsi="Times New Roman" w:cs="Times New Roman"/>
+          <w:sz w:val="28"/>
+          <w:szCs w:val="28"/>
+          <w:shd w:val="clear" w:color="auto" w:fill="FFFFFF"/>
+        </w:rPr>
+      </w:r>
+      <w:r>
+        <w:rPr>
+          <w:rFonts w:ascii="Times New Roman" w:hAnsi="Times New Roman" w:cs="Times New Roman"/>
+          <w:sz w:val="28"/>
+          <w:szCs w:val="28"/>
+          <w:shd w:val="clear" w:color="auto" w:fill="FFFFFF"/>
+        </w:rPr>
+        <w:fldChar w:fldCharType="separate"/>
+      </w:r>
+      <w:r>
+        <w:rPr>
+          <w:rFonts w:ascii="Times New Roman" w:hAnsi="Times New Roman" w:cs="Times New Roman"/>
+          <w:sz w:val="28"/>
+          <w:szCs w:val="28"/>
+          <w:shd w:val="clear" w:color="auto" w:fill="FFFFFF"/>
+        </w:rPr>
+        <w:t>5</w:t>
+      </w:r>
+      <w:r>
+        <w:rPr>
+          <w:rFonts w:ascii="Times New Roman" w:hAnsi="Times New Roman" w:cs="Times New Roman"/>
+          <w:sz w:val="28"/>
+          <w:szCs w:val="28"/>
+          <w:shd w:val="clear" w:color="auto" w:fill="FFFFFF"/>
+        </w:rPr>
+        <w:fldChar w:fldCharType="end"/>
+      </w:r>
+      <w:r>
+        <w:rPr>
+          <w:rFonts w:ascii="Times New Roman" w:hAnsi="Times New Roman" w:cs="Times New Roman"/>
+          <w:sz w:val="28"/>
+          <w:szCs w:val="28"/>
+          <w:shd w:val="clear" w:color="auto" w:fill="FFFFFF"/>
+        </w:rPr>
+        <w:t>].</w:t>
+      </w:r>
+    </w:p>
+    <w:p>
+      <w:pPr>
+        <w:shd w:val="clear" w:color="auto" w:fill="FFFFFF"/>
+        <w:spacing w:after="0" w:line="360" w:lineRule="auto"/>
+        <w:ind w:right="-1" w:firstLine="709"/>
+        <w:jc w:val="both"/>
+        <w:textAlignment w:val="baseline"/>
+        <w:rPr>
+          <w:rFonts w:ascii="Times New Roman" w:eastAsia="Times New Roman" w:hAnsi="Times New Roman" w:cs="Times New Roman"/>
+          <w:sz w:val="28"/>
+          <w:szCs w:val="28"/>
+          <w:lang w:eastAsia="ru-RU"/>
+        </w:rPr>
+      </w:pPr>
+    </w:p>
+    <w:p>
+      <w:pPr>
+        <w:shd w:val="clear" w:color="auto" w:fill="FFFFFF"/>
+        <w:spacing w:after="0" w:line="360" w:lineRule="auto"/>
+        <w:ind w:right="-1" w:firstLine="709"/>
+        <w:jc w:val="both"/>
+        <w:textAlignment w:val="baseline"/>
+        <w:rPr>
+          <w:rFonts w:ascii="Times New Roman" w:eastAsia="Times New Roman" w:hAnsi="Times New Roman" w:cs="Times New Roman"/>
+          <w:sz w:val="28"/>
+          <w:szCs w:val="28"/>
+          <w:lang w:eastAsia="ru-RU"/>
+        </w:rPr>
+      </w:pPr>
       <w:r>
         <w:rPr>
           <w:rFonts w:ascii="Times New Roman" w:eastAsia="Times New Roman" w:hAnsi="Times New Roman" w:cs="Times New Roman"/>
@@ -7916,7 +8454,7 @@
           <w:lang w:eastAsia="ru-RU"/>
         </w:rPr>
         <w:lastRenderedPageBreak/>
-        <w:t>опенсорсных движков. Но также имеет и недостатки, местами сыроват и имеет проблемы с производительностью если на экране находится большое количество объектов. Что обещают пофиксить в грядущей версии 3.2</w:t>
+        <w:t>Мультиплатформенный, имеет большие возможности в 2d и несколько ограниченные в 3d. Ожидается поддержка Vulkan API, что позволит использовать фотореалистичные текстуры и сильно улучшит качества 3d движка. Имеет много контрибьютеров, самое большое количество среди опенсорсных движков. Но также имеет и недостатки, местами сыроват и имеет проблемы с производительностью если на экране находится большое количество объектов. Что обещают пофиксить в грядущей версии 3.2</w:t>
       </w:r>
       <w:r>
         <w:rPr>
@@ -8022,17 +8560,27 @@
           <w:rFonts w:ascii="Times New Roman" w:eastAsia="Times New Roman" w:hAnsi="Times New Roman" w:cs="Times New Roman"/>
           <w:sz w:val="28"/>
           <w:szCs w:val="28"/>
+          <w:lang w:eastAsia="ru-RU"/>
+        </w:rPr>
+        <w:instrText xml:space="preserve"> \* </w:instrText>
+      </w:r>
+      <w:r>
+        <w:rPr>
+          <w:rFonts w:ascii="Times New Roman" w:eastAsia="Times New Roman" w:hAnsi="Times New Roman" w:cs="Times New Roman"/>
+          <w:sz w:val="28"/>
+          <w:szCs w:val="28"/>
           <w:lang w:val="en-US" w:eastAsia="ru-RU"/>
         </w:rPr>
-      </w:r>
-      <w:r>
-        <w:rPr>
-          <w:rFonts w:ascii="Times New Roman" w:eastAsia="Times New Roman" w:hAnsi="Times New Roman" w:cs="Times New Roman"/>
-          <w:sz w:val="28"/>
-          <w:szCs w:val="28"/>
-          <w:lang w:eastAsia="ru-RU"/>
-        </w:rPr>
-        <w:instrText xml:space="preserve"> \* </w:instrText>
+        <w:instrText>MERGEFORMAT</w:instrText>
+      </w:r>
+      <w:r>
+        <w:rPr>
+          <w:rFonts w:ascii="Times New Roman" w:eastAsia="Times New Roman" w:hAnsi="Times New Roman" w:cs="Times New Roman"/>
+          <w:sz w:val="28"/>
+          <w:szCs w:val="28"/>
+          <w:lang w:eastAsia="ru-RU"/>
+        </w:rPr>
+        <w:instrText xml:space="preserve"> </w:instrText>
       </w:r>
       <w:r>
         <w:rPr>
@@ -8041,16 +8589,6 @@
           <w:szCs w:val="28"/>
           <w:lang w:val="en-US" w:eastAsia="ru-RU"/>
         </w:rPr>
-        <w:instrText>MERGEFORMAT</w:instrText>
-      </w:r>
-      <w:r>
-        <w:rPr>
-          <w:rFonts w:ascii="Times New Roman" w:eastAsia="Times New Roman" w:hAnsi="Times New Roman" w:cs="Times New Roman"/>
-          <w:sz w:val="28"/>
-          <w:szCs w:val="28"/>
-          <w:lang w:eastAsia="ru-RU"/>
-        </w:rPr>
-        <w:instrText xml:space="preserve"> </w:instrText>
       </w:r>
       <w:r>
         <w:rPr>
@@ -8712,8 +9250,161 @@
           <w:rFonts w:ascii="Times New Roman" w:eastAsia="Times New Roman" w:hAnsi="Times New Roman" w:cs="Times New Roman"/>
           <w:sz w:val="28"/>
           <w:szCs w:val="28"/>
+          <w:lang w:eastAsia="ru-RU"/>
+        </w:rPr>
+        <w:instrText xml:space="preserve"> \* </w:instrText>
+      </w:r>
+      <w:r>
+        <w:rPr>
+          <w:rFonts w:ascii="Times New Roman" w:eastAsia="Times New Roman" w:hAnsi="Times New Roman" w:cs="Times New Roman"/>
+          <w:sz w:val="28"/>
+          <w:szCs w:val="28"/>
           <w:lang w:val="en-US" w:eastAsia="ru-RU"/>
         </w:rPr>
+        <w:instrText>MERGEFORMAT</w:instrText>
+      </w:r>
+      <w:r>
+        <w:rPr>
+          <w:rFonts w:ascii="Times New Roman" w:eastAsia="Times New Roman" w:hAnsi="Times New Roman" w:cs="Times New Roman"/>
+          <w:sz w:val="28"/>
+          <w:szCs w:val="28"/>
+          <w:lang w:eastAsia="ru-RU"/>
+        </w:rPr>
+        <w:instrText xml:space="preserve"> </w:instrText>
+      </w:r>
+      <w:r>
+        <w:rPr>
+          <w:rFonts w:ascii="Times New Roman" w:eastAsia="Times New Roman" w:hAnsi="Times New Roman" w:cs="Times New Roman"/>
+          <w:sz w:val="28"/>
+          <w:szCs w:val="28"/>
+          <w:lang w:val="en-US" w:eastAsia="ru-RU"/>
+        </w:rPr>
+      </w:r>
+      <w:r>
+        <w:rPr>
+          <w:rFonts w:ascii="Times New Roman" w:eastAsia="Times New Roman" w:hAnsi="Times New Roman" w:cs="Times New Roman"/>
+          <w:sz w:val="28"/>
+          <w:szCs w:val="28"/>
+          <w:lang w:val="en-US" w:eastAsia="ru-RU"/>
+        </w:rPr>
+        <w:fldChar w:fldCharType="separate"/>
+      </w:r>
+      <w:r>
+        <w:rPr>
+          <w:rFonts w:ascii="Times New Roman" w:eastAsia="Times New Roman" w:hAnsi="Times New Roman" w:cs="Times New Roman"/>
+          <w:sz w:val="28"/>
+          <w:szCs w:val="28"/>
+          <w:lang w:eastAsia="ru-RU"/>
+        </w:rPr>
+        <w:t>3</w:t>
+      </w:r>
+      <w:r>
+        <w:rPr>
+          <w:rFonts w:ascii="Times New Roman" w:eastAsia="Times New Roman" w:hAnsi="Times New Roman" w:cs="Times New Roman"/>
+          <w:sz w:val="28"/>
+          <w:szCs w:val="28"/>
+          <w:lang w:val="en-US" w:eastAsia="ru-RU"/>
+        </w:rPr>
+        <w:fldChar w:fldCharType="end"/>
+      </w:r>
+      <w:r>
+        <w:rPr>
+          <w:rFonts w:ascii="Times New Roman" w:eastAsia="Times New Roman" w:hAnsi="Times New Roman" w:cs="Times New Roman"/>
+          <w:sz w:val="28"/>
+          <w:szCs w:val="28"/>
+          <w:lang w:eastAsia="ru-RU"/>
+        </w:rPr>
+        <w:t>,</w:t>
+      </w:r>
+      <w:r>
+        <w:rPr>
+          <w:rFonts w:ascii="Times New Roman" w:eastAsia="Times New Roman" w:hAnsi="Times New Roman" w:cs="Times New Roman"/>
+          <w:sz w:val="28"/>
+          <w:szCs w:val="28"/>
+          <w:lang w:val="en-US" w:eastAsia="ru-RU"/>
+        </w:rPr>
+        <w:fldChar w:fldCharType="begin"/>
+      </w:r>
+      <w:r>
+        <w:rPr>
+          <w:rFonts w:ascii="Times New Roman" w:eastAsia="Times New Roman" w:hAnsi="Times New Roman" w:cs="Times New Roman"/>
+          <w:sz w:val="28"/>
+          <w:szCs w:val="28"/>
+          <w:lang w:eastAsia="ru-RU"/>
+        </w:rPr>
+        <w:instrText xml:space="preserve"> </w:instrText>
+      </w:r>
+      <w:r>
+        <w:rPr>
+          <w:rFonts w:ascii="Times New Roman" w:eastAsia="Times New Roman" w:hAnsi="Times New Roman" w:cs="Times New Roman"/>
+          <w:sz w:val="28"/>
+          <w:szCs w:val="28"/>
+          <w:lang w:val="en-US" w:eastAsia="ru-RU"/>
+        </w:rPr>
+        <w:instrText>REF</w:instrText>
+      </w:r>
+      <w:r>
+        <w:rPr>
+          <w:rFonts w:ascii="Times New Roman" w:eastAsia="Times New Roman" w:hAnsi="Times New Roman" w:cs="Times New Roman"/>
+          <w:sz w:val="28"/>
+          <w:szCs w:val="28"/>
+          <w:lang w:eastAsia="ru-RU"/>
+        </w:rPr>
+        <w:instrText xml:space="preserve"> _</w:instrText>
+      </w:r>
+      <w:r>
+        <w:rPr>
+          <w:rFonts w:ascii="Times New Roman" w:eastAsia="Times New Roman" w:hAnsi="Times New Roman" w:cs="Times New Roman"/>
+          <w:sz w:val="28"/>
+          <w:szCs w:val="28"/>
+          <w:lang w:val="en-US" w:eastAsia="ru-RU"/>
+        </w:rPr>
+        <w:instrText>Ref</w:instrText>
+      </w:r>
+      <w:r>
+        <w:rPr>
+          <w:rFonts w:ascii="Times New Roman" w:eastAsia="Times New Roman" w:hAnsi="Times New Roman" w:cs="Times New Roman"/>
+          <w:sz w:val="28"/>
+          <w:szCs w:val="28"/>
+          <w:lang w:eastAsia="ru-RU"/>
+        </w:rPr>
+        <w:instrText>118122634 \</w:instrText>
+      </w:r>
+      <w:r>
+        <w:rPr>
+          <w:rFonts w:ascii="Times New Roman" w:eastAsia="Times New Roman" w:hAnsi="Times New Roman" w:cs="Times New Roman"/>
+          <w:sz w:val="28"/>
+          <w:szCs w:val="28"/>
+          <w:lang w:val="en-US" w:eastAsia="ru-RU"/>
+        </w:rPr>
+        <w:instrText>r</w:instrText>
+      </w:r>
+      <w:r>
+        <w:rPr>
+          <w:rFonts w:ascii="Times New Roman" w:eastAsia="Times New Roman" w:hAnsi="Times New Roman" w:cs="Times New Roman"/>
+          <w:sz w:val="28"/>
+          <w:szCs w:val="28"/>
+          <w:lang w:eastAsia="ru-RU"/>
+        </w:rPr>
+        <w:instrText xml:space="preserve"> \</w:instrText>
+      </w:r>
+      <w:r>
+        <w:rPr>
+          <w:rFonts w:ascii="Times New Roman" w:eastAsia="Times New Roman" w:hAnsi="Times New Roman" w:cs="Times New Roman"/>
+          <w:sz w:val="28"/>
+          <w:szCs w:val="28"/>
+          <w:lang w:val="en-US" w:eastAsia="ru-RU"/>
+        </w:rPr>
+        <w:instrText>h</w:instrText>
+      </w:r>
+      <w:r>
+        <w:rPr>
+          <w:rFonts w:ascii="Times New Roman" w:eastAsia="Times New Roman" w:hAnsi="Times New Roman" w:cs="Times New Roman"/>
+          <w:sz w:val="28"/>
+          <w:szCs w:val="28"/>
+          <w:lang w:eastAsia="ru-RU"/>
+        </w:rPr>
+        <w:instrText xml:space="preserve"> </w:instrText>
       </w:r>
       <w:r>
         <w:rPr>
@@ -8749,159 +9440,6 @@
           <w:szCs w:val="28"/>
           <w:lang w:val="en-US" w:eastAsia="ru-RU"/>
         </w:rPr>
-        <w:fldChar w:fldCharType="separate"/>
-      </w:r>
-      <w:r>
-        <w:rPr>
-          <w:rFonts w:ascii="Times New Roman" w:eastAsia="Times New Roman" w:hAnsi="Times New Roman" w:cs="Times New Roman"/>
-          <w:sz w:val="28"/>
-          <w:szCs w:val="28"/>
-          <w:lang w:eastAsia="ru-RU"/>
-        </w:rPr>
-        <w:t>3</w:t>
-      </w:r>
-      <w:r>
-        <w:rPr>
-          <w:rFonts w:ascii="Times New Roman" w:eastAsia="Times New Roman" w:hAnsi="Times New Roman" w:cs="Times New Roman"/>
-          <w:sz w:val="28"/>
-          <w:szCs w:val="28"/>
-          <w:lang w:val="en-US" w:eastAsia="ru-RU"/>
-        </w:rPr>
-        <w:fldChar w:fldCharType="end"/>
-      </w:r>
-      <w:r>
-        <w:rPr>
-          <w:rFonts w:ascii="Times New Roman" w:eastAsia="Times New Roman" w:hAnsi="Times New Roman" w:cs="Times New Roman"/>
-          <w:sz w:val="28"/>
-          <w:szCs w:val="28"/>
-          <w:lang w:eastAsia="ru-RU"/>
-        </w:rPr>
-        <w:t>,</w:t>
-      </w:r>
-      <w:r>
-        <w:rPr>
-          <w:rFonts w:ascii="Times New Roman" w:eastAsia="Times New Roman" w:hAnsi="Times New Roman" w:cs="Times New Roman"/>
-          <w:sz w:val="28"/>
-          <w:szCs w:val="28"/>
-          <w:lang w:val="en-US" w:eastAsia="ru-RU"/>
-        </w:rPr>
-        <w:fldChar w:fldCharType="begin"/>
-      </w:r>
-      <w:r>
-        <w:rPr>
-          <w:rFonts w:ascii="Times New Roman" w:eastAsia="Times New Roman" w:hAnsi="Times New Roman" w:cs="Times New Roman"/>
-          <w:sz w:val="28"/>
-          <w:szCs w:val="28"/>
-          <w:lang w:eastAsia="ru-RU"/>
-        </w:rPr>
-        <w:instrText xml:space="preserve"> </w:instrText>
-      </w:r>
-      <w:r>
-        <w:rPr>
-          <w:rFonts w:ascii="Times New Roman" w:eastAsia="Times New Roman" w:hAnsi="Times New Roman" w:cs="Times New Roman"/>
-          <w:sz w:val="28"/>
-          <w:szCs w:val="28"/>
-          <w:lang w:val="en-US" w:eastAsia="ru-RU"/>
-        </w:rPr>
-        <w:instrText>REF</w:instrText>
-      </w:r>
-      <w:r>
-        <w:rPr>
-          <w:rFonts w:ascii="Times New Roman" w:eastAsia="Times New Roman" w:hAnsi="Times New Roman" w:cs="Times New Roman"/>
-          <w:sz w:val="28"/>
-          <w:szCs w:val="28"/>
-          <w:lang w:eastAsia="ru-RU"/>
-        </w:rPr>
-        <w:instrText xml:space="preserve"> _</w:instrText>
-      </w:r>
-      <w:r>
-        <w:rPr>
-          <w:rFonts w:ascii="Times New Roman" w:eastAsia="Times New Roman" w:hAnsi="Times New Roman" w:cs="Times New Roman"/>
-          <w:sz w:val="28"/>
-          <w:szCs w:val="28"/>
-          <w:lang w:val="en-US" w:eastAsia="ru-RU"/>
-        </w:rPr>
-        <w:instrText>Ref</w:instrText>
-      </w:r>
-      <w:r>
-        <w:rPr>
-          <w:rFonts w:ascii="Times New Roman" w:eastAsia="Times New Roman" w:hAnsi="Times New Roman" w:cs="Times New Roman"/>
-          <w:sz w:val="28"/>
-          <w:szCs w:val="28"/>
-          <w:lang w:eastAsia="ru-RU"/>
-        </w:rPr>
-        <w:instrText>118122634 \</w:instrText>
-      </w:r>
-      <w:r>
-        <w:rPr>
-          <w:rFonts w:ascii="Times New Roman" w:eastAsia="Times New Roman" w:hAnsi="Times New Roman" w:cs="Times New Roman"/>
-          <w:sz w:val="28"/>
-          <w:szCs w:val="28"/>
-          <w:lang w:val="en-US" w:eastAsia="ru-RU"/>
-        </w:rPr>
-        <w:instrText>r</w:instrText>
-      </w:r>
-      <w:r>
-        <w:rPr>
-          <w:rFonts w:ascii="Times New Roman" w:eastAsia="Times New Roman" w:hAnsi="Times New Roman" w:cs="Times New Roman"/>
-          <w:sz w:val="28"/>
-          <w:szCs w:val="28"/>
-          <w:lang w:eastAsia="ru-RU"/>
-        </w:rPr>
-        <w:instrText xml:space="preserve"> \</w:instrText>
-      </w:r>
-      <w:r>
-        <w:rPr>
-          <w:rFonts w:ascii="Times New Roman" w:eastAsia="Times New Roman" w:hAnsi="Times New Roman" w:cs="Times New Roman"/>
-          <w:sz w:val="28"/>
-          <w:szCs w:val="28"/>
-          <w:lang w:val="en-US" w:eastAsia="ru-RU"/>
-        </w:rPr>
-        <w:instrText>h</w:instrText>
-      </w:r>
-      <w:r>
-        <w:rPr>
-          <w:rFonts w:ascii="Times New Roman" w:eastAsia="Times New Roman" w:hAnsi="Times New Roman" w:cs="Times New Roman"/>
-          <w:sz w:val="28"/>
-          <w:szCs w:val="28"/>
-          <w:lang w:eastAsia="ru-RU"/>
-        </w:rPr>
-        <w:instrText xml:space="preserve"> </w:instrText>
-      </w:r>
-      <w:r>
-        <w:rPr>
-          <w:rFonts w:ascii="Times New Roman" w:eastAsia="Times New Roman" w:hAnsi="Times New Roman" w:cs="Times New Roman"/>
-          <w:sz w:val="28"/>
-          <w:szCs w:val="28"/>
-          <w:lang w:val="en-US" w:eastAsia="ru-RU"/>
-        </w:rPr>
-      </w:r>
-      <w:r>
-        <w:rPr>
-          <w:rFonts w:ascii="Times New Roman" w:eastAsia="Times New Roman" w:hAnsi="Times New Roman" w:cs="Times New Roman"/>
-          <w:sz w:val="28"/>
-          <w:szCs w:val="28"/>
-          <w:lang w:eastAsia="ru-RU"/>
-        </w:rPr>
-        <w:instrText xml:space="preserve"> \* </w:instrText>
-      </w:r>
-      <w:r>
-        <w:rPr>
-          <w:rFonts w:ascii="Times New Roman" w:eastAsia="Times New Roman" w:hAnsi="Times New Roman" w:cs="Times New Roman"/>
-          <w:sz w:val="28"/>
-          <w:szCs w:val="28"/>
-          <w:lang w:val="en-US" w:eastAsia="ru-RU"/>
-        </w:rPr>
-        <w:instrText>MERGEFORMAT</w:instrText>
-      </w:r>
-      <w:r>
-        <w:rPr>
-          <w:rFonts w:ascii="Times New Roman" w:eastAsia="Times New Roman" w:hAnsi="Times New Roman" w:cs="Times New Roman"/>
-          <w:sz w:val="28"/>
-          <w:szCs w:val="28"/>
-          <w:lang w:eastAsia="ru-RU"/>
-        </w:rPr>
-        <w:instrText xml:space="preserve"> </w:instrText>
       </w:r>
       <w:r>
         <w:rPr>
@@ -8991,7 +9529,7 @@
           <w:lang w:val="ru-RU"/>
         </w:rPr>
       </w:pPr>
-      <w:bookmarkStart w:id="7" w:name="_Toc118123502"/>
+      <w:bookmarkStart w:id="11" w:name="_Toc118220344"/>
       <w:r>
         <w:lastRenderedPageBreak/>
         <w:t>III</w:t>
@@ -9002,7 +9540,7 @@
         </w:rPr>
         <w:t>. Заключение</w:t>
       </w:r>
-      <w:bookmarkEnd w:id="7"/>
+      <w:bookmarkEnd w:id="11"/>
     </w:p>
     <w:p>
       <w:pPr>
@@ -9550,17 +10088,27 @@
           <w:rFonts w:ascii="Times New Roman" w:eastAsia="Times New Roman" w:hAnsi="Times New Roman" w:cs="Times New Roman"/>
           <w:sz w:val="28"/>
           <w:szCs w:val="28"/>
+          <w:lang w:eastAsia="ru-RU"/>
+        </w:rPr>
+        <w:instrText xml:space="preserve"> \* </w:instrText>
+      </w:r>
+      <w:r>
+        <w:rPr>
+          <w:rFonts w:ascii="Times New Roman" w:eastAsia="Times New Roman" w:hAnsi="Times New Roman" w:cs="Times New Roman"/>
+          <w:sz w:val="28"/>
+          <w:szCs w:val="28"/>
           <w:lang w:val="en-US" w:eastAsia="ru-RU"/>
         </w:rPr>
-      </w:r>
-      <w:r>
-        <w:rPr>
-          <w:rFonts w:ascii="Times New Roman" w:eastAsia="Times New Roman" w:hAnsi="Times New Roman" w:cs="Times New Roman"/>
-          <w:sz w:val="28"/>
-          <w:szCs w:val="28"/>
-          <w:lang w:eastAsia="ru-RU"/>
-        </w:rPr>
-        <w:instrText xml:space="preserve"> \* </w:instrText>
+        <w:instrText>MERGEFORMAT</w:instrText>
+      </w:r>
+      <w:r>
+        <w:rPr>
+          <w:rFonts w:ascii="Times New Roman" w:eastAsia="Times New Roman" w:hAnsi="Times New Roman" w:cs="Times New Roman"/>
+          <w:sz w:val="28"/>
+          <w:szCs w:val="28"/>
+          <w:lang w:eastAsia="ru-RU"/>
+        </w:rPr>
+        <w:instrText xml:space="preserve"> </w:instrText>
       </w:r>
       <w:r>
         <w:rPr>
@@ -9569,16 +10117,6 @@
           <w:szCs w:val="28"/>
           <w:lang w:val="en-US" w:eastAsia="ru-RU"/>
         </w:rPr>
-        <w:instrText>MERGEFORMAT</w:instrText>
-      </w:r>
-      <w:r>
-        <w:rPr>
-          <w:rFonts w:ascii="Times New Roman" w:eastAsia="Times New Roman" w:hAnsi="Times New Roman" w:cs="Times New Roman"/>
-          <w:sz w:val="28"/>
-          <w:szCs w:val="28"/>
-          <w:lang w:eastAsia="ru-RU"/>
-        </w:rPr>
-        <w:instrText xml:space="preserve"> </w:instrText>
       </w:r>
       <w:r>
         <w:rPr>
@@ -10518,12 +11056,12 @@
       <w:pPr>
         <w:pStyle w:val="1"/>
       </w:pPr>
-      <w:bookmarkStart w:id="8" w:name="_Toc118123503"/>
+      <w:bookmarkStart w:id="12" w:name="_Toc118220345"/>
       <w:r>
         <w:lastRenderedPageBreak/>
         <w:t>Список литературы</w:t>
       </w:r>
-      <w:bookmarkEnd w:id="8"/>
+      <w:bookmarkEnd w:id="12"/>
     </w:p>
     <w:p>
       <w:pPr>
@@ -10540,7 +11078,7 @@
           <w:szCs w:val="28"/>
         </w:rPr>
       </w:pPr>
-      <w:bookmarkStart w:id="9" w:name="_Ref118122415"/>
+      <w:bookmarkStart w:id="13" w:name="_Ref118122415"/>
       <w:r>
         <w:rPr>
           <w:rFonts w:ascii="Times New Roman" w:hAnsi="Times New Roman" w:cs="Times New Roman"/>
@@ -10621,7 +11159,7 @@
         </w:rPr>
         <w:t xml:space="preserve"> – 304 с.</w:t>
       </w:r>
-      <w:bookmarkEnd w:id="9"/>
+      <w:bookmarkEnd w:id="13"/>
     </w:p>
     <w:p>
       <w:pPr>
@@ -10638,7 +11176,7 @@
           <w:szCs w:val="28"/>
         </w:rPr>
       </w:pPr>
-      <w:bookmarkStart w:id="10" w:name="_Ref118122570"/>
+      <w:bookmarkStart w:id="14" w:name="_Ref118122570"/>
       <w:r>
         <w:rPr>
           <w:rFonts w:ascii="Times New Roman" w:hAnsi="Times New Roman" w:cs="Times New Roman"/>
@@ -10705,7 +11243,7 @@
         </w:rPr>
         <w:t xml:space="preserve"> – 928 с.</w:t>
       </w:r>
-      <w:bookmarkEnd w:id="10"/>
+      <w:bookmarkEnd w:id="14"/>
     </w:p>
     <w:p>
       <w:pPr>
@@ -10722,7 +11260,7 @@
           <w:szCs w:val="28"/>
         </w:rPr>
       </w:pPr>
-      <w:bookmarkStart w:id="11" w:name="_Ref115964127"/>
+      <w:bookmarkStart w:id="15" w:name="_Ref115964127"/>
       <w:r>
         <w:rPr>
           <w:rFonts w:ascii="Times New Roman" w:hAnsi="Times New Roman" w:cs="Times New Roman"/>
@@ -10835,7 +11373,7 @@
         </w:rPr>
         <w:t>.10.2022)</w:t>
       </w:r>
-      <w:bookmarkEnd w:id="11"/>
+      <w:bookmarkEnd w:id="15"/>
     </w:p>
     <w:p>
       <w:pPr>
@@ -10855,7 +11393,7 @@
           <w:u w:val="none"/>
         </w:rPr>
       </w:pPr>
-      <w:bookmarkStart w:id="12" w:name="_Ref118122634"/>
+      <w:bookmarkStart w:id="16" w:name="_Ref118122634"/>
       <w:r>
         <w:rPr>
           <w:rFonts w:ascii="Times New Roman" w:hAnsi="Times New Roman" w:cs="Times New Roman"/>
@@ -11134,7 +11672,7 @@
         </w:rPr>
         <w:t>.10.2022)</w:t>
       </w:r>
-      <w:bookmarkEnd w:id="12"/>
+      <w:bookmarkEnd w:id="16"/>
     </w:p>
     <w:p>
       <w:pPr>
@@ -11151,7 +11689,7 @@
           <w:szCs w:val="28"/>
         </w:rPr>
       </w:pPr>
-      <w:bookmarkStart w:id="13" w:name="_Ref118123779"/>
+      <w:bookmarkStart w:id="17" w:name="_Ref118123779"/>
       <w:r>
         <w:rPr>
           <w:rFonts w:ascii="Times New Roman" w:hAnsi="Times New Roman" w:cs="Times New Roman"/>
@@ -11304,7 +11842,7 @@
         </w:rPr>
         <w:t>.10.2022)</w:t>
       </w:r>
-      <w:bookmarkEnd w:id="13"/>
+      <w:bookmarkEnd w:id="17"/>
     </w:p>
     <w:p>
       <w:pPr>
@@ -11321,7 +11859,7 @@
           <w:szCs w:val="28"/>
         </w:rPr>
       </w:pPr>
-      <w:bookmarkStart w:id="14" w:name="_Ref118122489"/>
+      <w:bookmarkStart w:id="18" w:name="_Ref118122489"/>
       <w:r>
         <w:rPr>
           <w:rFonts w:ascii="Times New Roman" w:hAnsi="Times New Roman" w:cs="Times New Roman"/>
@@ -11380,7 +11918,7 @@
         </w:rPr>
         <w:t>(Дата обращения: 20.10.2022)</w:t>
       </w:r>
-      <w:bookmarkEnd w:id="14"/>
+      <w:bookmarkEnd w:id="18"/>
     </w:p>
     <w:p>
       <w:pPr>
@@ -11394,6 +11932,8 @@
           <w:szCs w:val="28"/>
         </w:rPr>
       </w:pPr>
+      <w:bookmarkStart w:id="19" w:name="_GoBack"/>
+      <w:bookmarkEnd w:id="19"/>
     </w:p>
     <w:sectPr>
       <w:headerReference w:type="default" r:id="rId13"/>
@@ -11488,7 +12028,7 @@
           <w:rPr>
             <w:noProof/>
           </w:rPr>
-          <w:t>2</w:t>
+          <w:t>15</w:t>
         </w:r>
         <w:r>
           <w:fldChar w:fldCharType="end"/>
@@ -14199,6 +14739,25 @@
       <w:u w:val="single"/>
     </w:rPr>
   </w:style>
+  <w:style w:type="paragraph" w:styleId="af2">
+    <w:name w:val="caption"/>
+    <w:basedOn w:val="a"/>
+    <w:next w:val="a"/>
+    <w:uiPriority w:val="35"/>
+    <w:unhideWhenUsed/>
+    <w:qFormat/>
+    <w:rsid w:val="008E0D8B"/>
+    <w:pPr>
+      <w:spacing w:line="240" w:lineRule="auto"/>
+    </w:pPr>
+    <w:rPr>
+      <w:b/>
+      <w:bCs/>
+      <w:color w:val="4F81BD" w:themeColor="accent1"/>
+      <w:sz w:val="18"/>
+      <w:szCs w:val="18"/>
+    </w:rPr>
+  </w:style>
 </w:styles>
 </file>
 
@@ -14776,6 +15335,25 @@
       <w:u w:val="single"/>
     </w:rPr>
   </w:style>
+  <w:style w:type="paragraph" w:styleId="af2">
+    <w:name w:val="caption"/>
+    <w:basedOn w:val="a"/>
+    <w:next w:val="a"/>
+    <w:uiPriority w:val="35"/>
+    <w:unhideWhenUsed/>
+    <w:qFormat/>
+    <w:rsid w:val="008E0D8B"/>
+    <w:pPr>
+      <w:spacing w:line="240" w:lineRule="auto"/>
+    </w:pPr>
+    <w:rPr>
+      <w:b/>
+      <w:bCs/>
+      <w:color w:val="4F81BD" w:themeColor="accent1"/>
+      <w:sz w:val="18"/>
+      <w:szCs w:val="18"/>
+    </w:rPr>
+  </w:style>
 </w:styles>
 </file>
 
@@ -15069,7 +15647,7 @@
 </file>
 
 <file path=customXml/itemProps1.xml><?xml version="1.0" encoding="utf-8"?>
-<ds:datastoreItem xmlns:ds="http://schemas.openxmlformats.org/officeDocument/2006/customXml" ds:itemID="{30EF78E4-EB36-4F57-A2B9-0EEE9446B45A}">
+<ds:datastoreItem xmlns:ds="http://schemas.openxmlformats.org/officeDocument/2006/customXml" ds:itemID="{DA89CD4C-972D-423E-AF18-378C635BEE35}">
   <ds:schemaRefs>
     <ds:schemaRef ds:uri="http://schemas.openxmlformats.org/officeDocument/2006/bibliography"/>
   </ds:schemaRefs>

</xml_diff>